<commit_message>
Justerte innholdsfortegnelsen i bilag 2. La leveranse 0.1 og 0.2 sekvensielt
</commit_message>
<xml_diff>
--- a/doc/SSA template.docx
+++ b/doc/SSA template.docx
@@ -15,6 +15,8 @@
           <w:szCs w:val="20"/>
         </w:rPr>
       </w:pPr>
+      <w:bookmarkStart w:id="0" w:name="_GoBack"/>
+      <w:bookmarkEnd w:id="0"/>
       <w:r>
         <w:rPr>
           <w:rFonts w:ascii="Georgia" w:hAnsi="Georgia"/>
@@ -198,8 +200,6 @@
           </wp:inline>
         </w:drawing>
       </w:r>
-      <w:bookmarkStart w:id="0" w:name="_GoBack"/>
-      <w:bookmarkEnd w:id="0"/>
     </w:p>
     <w:p>
       <w:pPr>
@@ -335,7 +335,7 @@
       <w:sdtContent>
         <w:p>
           <w:pPr>
-            <w:pStyle w:val="Overskriftforinnholdsfortegnelse"/>
+            <w:pStyle w:val="TOCHeading"/>
             <w:rPr>
               <w:rFonts w:ascii="Georgia" w:hAnsi="Georgia"/>
               <w:sz w:val="24"/>
@@ -360,7 +360,7 @@
         </w:p>
         <w:p>
           <w:pPr>
-            <w:pStyle w:val="INNH1"/>
+            <w:pStyle w:val="TOC1"/>
             <w:rPr>
               <w:rFonts w:asciiTheme="minorHAnsi" w:eastAsiaTheme="minorEastAsia" w:hAnsiTheme="minorHAnsi" w:cstheme="minorBidi"/>
               <w:b w:val="0"/>
@@ -398,7 +398,7 @@
           <w:hyperlink w:anchor="_Toc476233638" w:history="1">
             <w:r>
               <w:rPr>
-                <w:rStyle w:val="Hyperkobling"/>
+                <w:rStyle w:val="Hyperlink"/>
               </w:rPr>
               <w:t>1</w:t>
             </w:r>
@@ -413,7 +413,7 @@
             </w:r>
             <w:r>
               <w:rPr>
-                <w:rStyle w:val="Hyperkobling"/>
+                <w:rStyle w:val="Hyperlink"/>
               </w:rPr>
               <w:t>Avtalens omfang, jf. avtalens punkt 1.1</w:t>
             </w:r>
@@ -462,7 +462,7 @@
         </w:p>
         <w:p>
           <w:pPr>
-            <w:pStyle w:val="INNH1"/>
+            <w:pStyle w:val="TOC1"/>
             <w:rPr>
               <w:rFonts w:asciiTheme="minorHAnsi" w:eastAsiaTheme="minorEastAsia" w:hAnsiTheme="minorHAnsi" w:cstheme="minorBidi"/>
               <w:b w:val="0"/>
@@ -473,7 +473,7 @@
           <w:hyperlink w:anchor="_Toc476233639" w:history="1">
             <w:r>
               <w:rPr>
-                <w:rStyle w:val="Hyperkobling"/>
+                <w:rStyle w:val="Hyperlink"/>
               </w:rPr>
               <w:t>2</w:t>
             </w:r>
@@ -488,7 +488,7 @@
             </w:r>
             <w:r>
               <w:rPr>
-                <w:rStyle w:val="Hyperkobling"/>
+                <w:rStyle w:val="Hyperlink"/>
               </w:rPr>
               <w:t>Beskrivelse av tilbydte ytelser, jf. avtalens punkt 1.1</w:t>
             </w:r>
@@ -537,7 +537,7 @@
         </w:p>
         <w:p>
           <w:pPr>
-            <w:pStyle w:val="INNH2"/>
+            <w:pStyle w:val="TOC2"/>
             <w:tabs>
               <w:tab w:val="left" w:pos="1170"/>
             </w:tabs>
@@ -549,7 +549,7 @@
           <w:hyperlink w:anchor="_Toc476233640" w:history="1">
             <w:r>
               <w:rPr>
-                <w:rStyle w:val="Hyperkobling"/>
+                <w:rStyle w:val="Hyperlink"/>
               </w:rPr>
               <w:t>2.1</w:t>
             </w:r>
@@ -562,7 +562,7 @@
             </w:r>
             <w:r>
               <w:rPr>
-                <w:rStyle w:val="Hyperkobling"/>
+                <w:rStyle w:val="Hyperlink"/>
               </w:rPr>
               <w:t>Resultatmål for leveransen, jf. avtalens punkt 1.1</w:t>
             </w:r>
@@ -611,7 +611,7 @@
         </w:p>
         <w:p>
           <w:pPr>
-            <w:pStyle w:val="INNH2"/>
+            <w:pStyle w:val="TOC2"/>
             <w:tabs>
               <w:tab w:val="left" w:pos="1170"/>
             </w:tabs>
@@ -623,7 +623,7 @@
           <w:hyperlink w:anchor="_Toc476233641" w:history="1">
             <w:r>
               <w:rPr>
-                <w:rStyle w:val="Hyperkobling"/>
+                <w:rStyle w:val="Hyperlink"/>
               </w:rPr>
               <w:t>2.2</w:t>
             </w:r>
@@ -636,7 +636,7 @@
             </w:r>
             <w:r>
               <w:rPr>
-                <w:rStyle w:val="Hyperkobling"/>
+                <w:rStyle w:val="Hyperlink"/>
               </w:rPr>
               <w:t>Overordnet beskrivelse av leveransene, jf. avtalens punkt 1.1 og 2.1.4</w:t>
             </w:r>
@@ -685,7 +685,7 @@
         </w:p>
         <w:p>
           <w:pPr>
-            <w:pStyle w:val="INNH2"/>
+            <w:pStyle w:val="TOC2"/>
             <w:tabs>
               <w:tab w:val="left" w:pos="1170"/>
             </w:tabs>
@@ -697,7 +697,7 @@
           <w:hyperlink w:anchor="_Toc476233642" w:history="1">
             <w:r>
               <w:rPr>
-                <w:rStyle w:val="Hyperkobling"/>
+                <w:rStyle w:val="Hyperlink"/>
               </w:rPr>
               <w:t>2.3</w:t>
             </w:r>
@@ -710,20 +710,20 @@
             </w:r>
             <w:r>
               <w:rPr>
-                <w:rStyle w:val="Hyperkobling"/>
+                <w:rStyle w:val="Hyperlink"/>
               </w:rPr>
               <w:t>Besvarelse av f</w:t>
             </w:r>
             <w:r>
               <w:rPr>
-                <w:rStyle w:val="Hyperkobling"/>
+                <w:rStyle w:val="Hyperlink"/>
                 <w:lang w:val="nn-NO"/>
               </w:rPr>
               <w:t>unksjonelle krav til leveransen, jf. avtalens</w:t>
             </w:r>
             <w:r>
               <w:rPr>
-                <w:rStyle w:val="Hyperkobling"/>
+                <w:rStyle w:val="Hyperlink"/>
               </w:rPr>
               <w:t xml:space="preserve"> punkt 1.1</w:t>
             </w:r>
@@ -772,7 +772,7 @@
         </w:p>
         <w:p>
           <w:pPr>
-            <w:pStyle w:val="INNH3"/>
+            <w:pStyle w:val="TOC3"/>
             <w:tabs>
               <w:tab w:val="left" w:pos="1980"/>
             </w:tabs>
@@ -784,7 +784,7 @@
           <w:hyperlink w:anchor="_Toc476233643" w:history="1">
             <w:r>
               <w:rPr>
-                <w:rStyle w:val="Hyperkobling"/>
+                <w:rStyle w:val="Hyperlink"/>
               </w:rPr>
               <w:t>2.3.1</w:t>
             </w:r>
@@ -797,7 +797,7 @@
             </w:r>
             <w:r>
               <w:rPr>
-                <w:rStyle w:val="Hyperkobling"/>
+                <w:rStyle w:val="Hyperlink"/>
               </w:rPr>
               <w:t>Resepthåndtering</w:t>
             </w:r>
@@ -846,7 +846,7 @@
         </w:p>
         <w:p>
           <w:pPr>
-            <w:pStyle w:val="INNH3"/>
+            <w:pStyle w:val="TOC3"/>
             <w:tabs>
               <w:tab w:val="left" w:pos="1980"/>
             </w:tabs>
@@ -858,7 +858,7 @@
           <w:hyperlink w:anchor="_Toc476233644" w:history="1">
             <w:r>
               <w:rPr>
-                <w:rStyle w:val="Hyperkobling"/>
+                <w:rStyle w:val="Hyperlink"/>
               </w:rPr>
               <w:t>2.3.2</w:t>
             </w:r>
@@ -871,7 +871,7 @@
             </w:r>
             <w:r>
               <w:rPr>
-                <w:rStyle w:val="Hyperkobling"/>
+                <w:rStyle w:val="Hyperlink"/>
               </w:rPr>
               <w:t>Refusjon</w:t>
             </w:r>
@@ -920,7 +920,7 @@
         </w:p>
         <w:p>
           <w:pPr>
-            <w:pStyle w:val="INNH3"/>
+            <w:pStyle w:val="TOC3"/>
             <w:tabs>
               <w:tab w:val="left" w:pos="1980"/>
             </w:tabs>
@@ -932,7 +932,7 @@
           <w:hyperlink w:anchor="_Toc476233645" w:history="1">
             <w:r>
               <w:rPr>
-                <w:rStyle w:val="Hyperkobling"/>
+                <w:rStyle w:val="Hyperlink"/>
               </w:rPr>
               <w:t>2.3.3</w:t>
             </w:r>
@@ -945,7 +945,7 @@
             </w:r>
             <w:r>
               <w:rPr>
-                <w:rStyle w:val="Hyperkobling"/>
+                <w:rStyle w:val="Hyperlink"/>
               </w:rPr>
               <w:t>Ekspedisjonsstøtte og rådgivning</w:t>
             </w:r>
@@ -994,7 +994,7 @@
         </w:p>
         <w:p>
           <w:pPr>
-            <w:pStyle w:val="INNH3"/>
+            <w:pStyle w:val="TOC3"/>
             <w:tabs>
               <w:tab w:val="left" w:pos="1980"/>
             </w:tabs>
@@ -1006,7 +1006,7 @@
           <w:hyperlink w:anchor="_Toc476233646" w:history="1">
             <w:r>
               <w:rPr>
-                <w:rStyle w:val="Hyperkobling"/>
+                <w:rStyle w:val="Hyperlink"/>
               </w:rPr>
               <w:t>2.3.4</w:t>
             </w:r>
@@ -1019,7 +1019,7 @@
             </w:r>
             <w:r>
               <w:rPr>
-                <w:rStyle w:val="Hyperkobling"/>
+                <w:rStyle w:val="Hyperlink"/>
               </w:rPr>
               <w:t>Systemstøtte for farmasøytiske tjenester</w:t>
             </w:r>
@@ -1068,7 +1068,7 @@
         </w:p>
         <w:p>
           <w:pPr>
-            <w:pStyle w:val="INNH3"/>
+            <w:pStyle w:val="TOC3"/>
             <w:tabs>
               <w:tab w:val="left" w:pos="1980"/>
             </w:tabs>
@@ -1080,7 +1080,7 @@
           <w:hyperlink w:anchor="_Toc476233647" w:history="1">
             <w:r>
               <w:rPr>
-                <w:rStyle w:val="Hyperkobling"/>
+                <w:rStyle w:val="Hyperlink"/>
               </w:rPr>
               <w:t>2.3.5</w:t>
             </w:r>
@@ -1093,7 +1093,7 @@
             </w:r>
             <w:r>
               <w:rPr>
-                <w:rStyle w:val="Hyperkobling"/>
+                <w:rStyle w:val="Hyperlink"/>
               </w:rPr>
               <w:t>Rapportering</w:t>
             </w:r>
@@ -1142,7 +1142,7 @@
         </w:p>
         <w:p>
           <w:pPr>
-            <w:pStyle w:val="INNH3"/>
+            <w:pStyle w:val="TOC3"/>
             <w:tabs>
               <w:tab w:val="left" w:pos="1980"/>
             </w:tabs>
@@ -1154,7 +1154,7 @@
           <w:hyperlink w:anchor="_Toc476233648" w:history="1">
             <w:r>
               <w:rPr>
-                <w:rStyle w:val="Hyperkobling"/>
+                <w:rStyle w:val="Hyperlink"/>
               </w:rPr>
               <w:t>2.3.6</w:t>
             </w:r>
@@ -1167,7 +1167,7 @@
             </w:r>
             <w:r>
               <w:rPr>
-                <w:rStyle w:val="Hyperkobling"/>
+                <w:rStyle w:val="Hyperlink"/>
               </w:rPr>
               <w:t>Journalføring</w:t>
             </w:r>
@@ -1216,7 +1216,7 @@
         </w:p>
         <w:p>
           <w:pPr>
-            <w:pStyle w:val="INNH2"/>
+            <w:pStyle w:val="TOC2"/>
             <w:tabs>
               <w:tab w:val="left" w:pos="1170"/>
             </w:tabs>
@@ -1228,7 +1228,7 @@
           <w:hyperlink w:anchor="_Toc476233649" w:history="1">
             <w:r>
               <w:rPr>
-                <w:rStyle w:val="Hyperkobling"/>
+                <w:rStyle w:val="Hyperlink"/>
               </w:rPr>
               <w:t>2.4</w:t>
             </w:r>
@@ -1241,7 +1241,7 @@
             </w:r>
             <w:r>
               <w:rPr>
-                <w:rStyle w:val="Hyperkobling"/>
+                <w:rStyle w:val="Hyperlink"/>
               </w:rPr>
               <w:t>Beskrivelse av avtalens krav</w:t>
             </w:r>
@@ -1290,7 +1290,7 @@
         </w:p>
         <w:p>
           <w:pPr>
-            <w:pStyle w:val="INNH3"/>
+            <w:pStyle w:val="TOC3"/>
             <w:tabs>
               <w:tab w:val="left" w:pos="1980"/>
             </w:tabs>
@@ -1302,7 +1302,7 @@
           <w:hyperlink w:anchor="_Toc476233650" w:history="1">
             <w:r>
               <w:rPr>
-                <w:rStyle w:val="Hyperkobling"/>
+                <w:rStyle w:val="Hyperlink"/>
               </w:rPr>
               <w:t>2.4.1</w:t>
             </w:r>
@@ -1315,7 +1315,7 @@
             </w:r>
             <w:r>
               <w:rPr>
-                <w:rStyle w:val="Hyperkobling"/>
+                <w:rStyle w:val="Hyperlink"/>
               </w:rPr>
               <w:t>Samvirke med utstyr og annen programvare, jf. avtalens punkt 2.3.2</w:t>
             </w:r>
@@ -1364,7 +1364,7 @@
         </w:p>
         <w:p>
           <w:pPr>
-            <w:pStyle w:val="INNH3"/>
+            <w:pStyle w:val="TOC3"/>
             <w:tabs>
               <w:tab w:val="left" w:pos="1980"/>
             </w:tabs>
@@ -1376,7 +1376,7 @@
           <w:hyperlink w:anchor="_Toc476233651" w:history="1">
             <w:r>
               <w:rPr>
-                <w:rStyle w:val="Hyperkobling"/>
+                <w:rStyle w:val="Hyperlink"/>
               </w:rPr>
               <w:t>2.4.2</w:t>
             </w:r>
@@ -1389,7 +1389,7 @@
             </w:r>
             <w:r>
               <w:rPr>
-                <w:rStyle w:val="Hyperkobling"/>
+                <w:rStyle w:val="Hyperlink"/>
               </w:rPr>
               <w:t>Gjennomføringsmetode, jf. avtalens punkt 2.3.3</w:t>
             </w:r>
@@ -1438,7 +1438,7 @@
         </w:p>
         <w:p>
           <w:pPr>
-            <w:pStyle w:val="INNH3"/>
+            <w:pStyle w:val="TOC3"/>
             <w:tabs>
               <w:tab w:val="left" w:pos="1980"/>
             </w:tabs>
@@ -1450,7 +1450,7 @@
           <w:hyperlink w:anchor="_Toc476233652" w:history="1">
             <w:r>
               <w:rPr>
-                <w:rStyle w:val="Hyperkobling"/>
+                <w:rStyle w:val="Hyperlink"/>
               </w:rPr>
               <w:t>2.4.3</w:t>
             </w:r>
@@ -1463,7 +1463,7 @@
             </w:r>
             <w:r>
               <w:rPr>
-                <w:rStyle w:val="Hyperkobling"/>
+                <w:rStyle w:val="Hyperlink"/>
               </w:rPr>
               <w:t>Dokumentasjon, jf. avtalens punkt 2.3.6</w:t>
             </w:r>
@@ -1512,7 +1512,7 @@
         </w:p>
         <w:p>
           <w:pPr>
-            <w:pStyle w:val="INNH3"/>
+            <w:pStyle w:val="TOC3"/>
             <w:tabs>
               <w:tab w:val="left" w:pos="1980"/>
             </w:tabs>
@@ -1524,7 +1524,7 @@
           <w:hyperlink w:anchor="_Toc476233653" w:history="1">
             <w:r>
               <w:rPr>
-                <w:rStyle w:val="Hyperkobling"/>
+                <w:rStyle w:val="Hyperlink"/>
               </w:rPr>
               <w:t>2.4.4</w:t>
             </w:r>
@@ -1537,7 +1537,7 @@
             </w:r>
             <w:r>
               <w:rPr>
-                <w:rStyle w:val="Hyperkobling"/>
+                <w:rStyle w:val="Hyperlink"/>
               </w:rPr>
               <w:t>Opplæring, jf. avtalens punkt 2.3.7</w:t>
             </w:r>
@@ -1586,7 +1586,7 @@
         </w:p>
         <w:p>
           <w:pPr>
-            <w:pStyle w:val="INNH3"/>
+            <w:pStyle w:val="TOC3"/>
             <w:tabs>
               <w:tab w:val="left" w:pos="1980"/>
             </w:tabs>
@@ -1598,7 +1598,7 @@
           <w:hyperlink w:anchor="_Toc476233654" w:history="1">
             <w:r>
               <w:rPr>
-                <w:rStyle w:val="Hyperkobling"/>
+                <w:rStyle w:val="Hyperlink"/>
               </w:rPr>
               <w:t>2.4.5</w:t>
             </w:r>
@@ -1611,7 +1611,7 @@
             </w:r>
             <w:r>
               <w:rPr>
-                <w:rStyle w:val="Hyperkobling"/>
+                <w:rStyle w:val="Hyperlink"/>
               </w:rPr>
               <w:t>Konvertering, jf. avtalens punkt 2.3.8</w:t>
             </w:r>
@@ -1660,7 +1660,7 @@
         </w:p>
         <w:p>
           <w:pPr>
-            <w:pStyle w:val="INNH3"/>
+            <w:pStyle w:val="TOC3"/>
             <w:tabs>
               <w:tab w:val="left" w:pos="1980"/>
             </w:tabs>
@@ -1672,7 +1672,7 @@
           <w:hyperlink w:anchor="_Toc476233655" w:history="1">
             <w:r>
               <w:rPr>
-                <w:rStyle w:val="Hyperkobling"/>
+                <w:rStyle w:val="Hyperlink"/>
               </w:rPr>
               <w:t>2.4.6</w:t>
             </w:r>
@@ -1685,7 +1685,7 @@
             </w:r>
             <w:r>
               <w:rPr>
-                <w:rStyle w:val="Hyperkobling"/>
+                <w:rStyle w:val="Hyperlink"/>
               </w:rPr>
               <w:t>Ytelsesnivå, jf. avtalens punkt 4.2</w:t>
             </w:r>
@@ -1734,7 +1734,7 @@
         </w:p>
         <w:p>
           <w:pPr>
-            <w:pStyle w:val="INNH3"/>
+            <w:pStyle w:val="TOC3"/>
             <w:tabs>
               <w:tab w:val="left" w:pos="1980"/>
             </w:tabs>
@@ -1746,7 +1746,7 @@
           <w:hyperlink w:anchor="_Toc476233656" w:history="1">
             <w:r>
               <w:rPr>
-                <w:rStyle w:val="Hyperkobling"/>
+                <w:rStyle w:val="Hyperlink"/>
               </w:rPr>
               <w:t>2.4.7</w:t>
             </w:r>
@@ -1759,7 +1759,7 @@
             </w:r>
             <w:r>
               <w:rPr>
-                <w:rStyle w:val="Hyperkobling"/>
+                <w:rStyle w:val="Hyperlink"/>
               </w:rPr>
               <w:t>Eksterne rettslige krav og tiltak generelt, jf. avtalens punkt 9.2</w:t>
             </w:r>
@@ -1808,7 +1808,7 @@
         </w:p>
         <w:p>
           <w:pPr>
-            <w:pStyle w:val="INNH3"/>
+            <w:pStyle w:val="TOC3"/>
             <w:tabs>
               <w:tab w:val="left" w:pos="1980"/>
             </w:tabs>
@@ -1820,7 +1820,7 @@
           <w:hyperlink w:anchor="_Toc476233657" w:history="1">
             <w:r>
               <w:rPr>
-                <w:rStyle w:val="Hyperkobling"/>
+                <w:rStyle w:val="Hyperlink"/>
               </w:rPr>
               <w:t>2.4.8</w:t>
             </w:r>
@@ -1833,7 +1833,7 @@
             </w:r>
             <w:r>
               <w:rPr>
-                <w:rStyle w:val="Hyperkobling"/>
+                <w:rStyle w:val="Hyperlink"/>
               </w:rPr>
               <w:t>Personopplysninger, jf. avtalens punkt 9.2</w:t>
             </w:r>
@@ -1882,7 +1882,7 @@
         </w:p>
         <w:p>
           <w:pPr>
-            <w:pStyle w:val="INNH3"/>
+            <w:pStyle w:val="TOC3"/>
             <w:tabs>
               <w:tab w:val="left" w:pos="1980"/>
             </w:tabs>
@@ -1894,7 +1894,7 @@
           <w:hyperlink w:anchor="_Toc476233658" w:history="1">
             <w:r>
               <w:rPr>
-                <w:rStyle w:val="Hyperkobling"/>
+                <w:rStyle w:val="Hyperlink"/>
               </w:rPr>
               <w:t>2.4.9</w:t>
             </w:r>
@@ -1907,7 +1907,7 @@
             </w:r>
             <w:r>
               <w:rPr>
-                <w:rStyle w:val="Hyperkobling"/>
+                <w:rStyle w:val="Hyperlink"/>
               </w:rPr>
               <w:t>Informasjonssikkerhet, jf. avtalens punkt 9.3</w:t>
             </w:r>
@@ -1956,7 +1956,7 @@
         </w:p>
         <w:p>
           <w:pPr>
-            <w:pStyle w:val="INNH3"/>
+            <w:pStyle w:val="TOC3"/>
             <w:tabs>
               <w:tab w:val="left" w:pos="2860"/>
             </w:tabs>
@@ -1968,7 +1968,7 @@
           <w:hyperlink w:anchor="_Toc476233659" w:history="1">
             <w:r>
               <w:rPr>
-                <w:rStyle w:val="Hyperkobling"/>
+                <w:rStyle w:val="Hyperlink"/>
               </w:rPr>
               <w:t>2.4.10</w:t>
             </w:r>
@@ -1981,7 +1981,7 @@
             </w:r>
             <w:r>
               <w:rPr>
-                <w:rStyle w:val="Hyperkobling"/>
+                <w:rStyle w:val="Hyperlink"/>
               </w:rPr>
               <w:t>Sikkerhet for tilgang til kildekode mv, jf. avtalens punkt 10.2.2</w:t>
             </w:r>
@@ -2030,7 +2030,7 @@
         </w:p>
         <w:p>
           <w:pPr>
-            <w:pStyle w:val="INNH3"/>
+            <w:pStyle w:val="TOC3"/>
             <w:tabs>
               <w:tab w:val="left" w:pos="2860"/>
             </w:tabs>
@@ -2042,7 +2042,7 @@
           <w:hyperlink w:anchor="_Toc476233660" w:history="1">
             <w:r>
               <w:rPr>
-                <w:rStyle w:val="Hyperkobling"/>
+                <w:rStyle w:val="Hyperlink"/>
               </w:rPr>
               <w:t>2.4.11</w:t>
             </w:r>
@@ -2055,7 +2055,7 @@
             </w:r>
             <w:r>
               <w:rPr>
-                <w:rStyle w:val="Hyperkobling"/>
+                <w:rStyle w:val="Hyperlink"/>
               </w:rPr>
               <w:t>Leverandørens verktøy og metodegrunnlag, jf. avtalens punkt 10.6</w:t>
             </w:r>
@@ -2104,7 +2104,7 @@
         </w:p>
         <w:p>
           <w:pPr>
-            <w:pStyle w:val="INNH2"/>
+            <w:pStyle w:val="TOC2"/>
             <w:tabs>
               <w:tab w:val="left" w:pos="1170"/>
             </w:tabs>
@@ -2116,7 +2116,7 @@
           <w:hyperlink w:anchor="_Toc476233661" w:history="1">
             <w:r>
               <w:rPr>
-                <w:rStyle w:val="Hyperkobling"/>
+                <w:rStyle w:val="Hyperlink"/>
               </w:rPr>
               <w:t>2.5</w:t>
             </w:r>
@@ -2129,7 +2129,7 @@
             </w:r>
             <w:r>
               <w:rPr>
-                <w:rStyle w:val="Hyperkobling"/>
+                <w:rStyle w:val="Hyperlink"/>
               </w:rPr>
               <w:t>Spesifisering av øvrige krav, jf. avtalens punkt 1.1</w:t>
             </w:r>
@@ -2178,7 +2178,7 @@
         </w:p>
         <w:p>
           <w:pPr>
-            <w:pStyle w:val="INNH3"/>
+            <w:pStyle w:val="TOC3"/>
             <w:tabs>
               <w:tab w:val="left" w:pos="1980"/>
             </w:tabs>
@@ -2190,7 +2190,7 @@
           <w:hyperlink w:anchor="_Toc476233662" w:history="1">
             <w:r>
               <w:rPr>
-                <w:rStyle w:val="Hyperkobling"/>
+                <w:rStyle w:val="Hyperlink"/>
               </w:rPr>
               <w:t>2.5.1</w:t>
             </w:r>
@@ -2203,7 +2203,7 @@
             </w:r>
             <w:r>
               <w:rPr>
-                <w:rStyle w:val="Hyperkobling"/>
+                <w:rStyle w:val="Hyperlink"/>
               </w:rPr>
               <w:t>Arkitektur</w:t>
             </w:r>
@@ -2252,7 +2252,7 @@
         </w:p>
         <w:p>
           <w:pPr>
-            <w:pStyle w:val="INNH3"/>
+            <w:pStyle w:val="TOC3"/>
             <w:tabs>
               <w:tab w:val="left" w:pos="1980"/>
             </w:tabs>
@@ -2264,7 +2264,7 @@
           <w:hyperlink w:anchor="_Toc476233663" w:history="1">
             <w:r>
               <w:rPr>
-                <w:rStyle w:val="Hyperkobling"/>
+                <w:rStyle w:val="Hyperlink"/>
               </w:rPr>
               <w:t>2.5.2</w:t>
             </w:r>
@@ -2277,7 +2277,7 @@
             </w:r>
             <w:r>
               <w:rPr>
-                <w:rStyle w:val="Hyperkobling"/>
+                <w:rStyle w:val="Hyperlink"/>
               </w:rPr>
               <w:t>Transisjon og transformasjon (Endringsledelse)</w:t>
             </w:r>
@@ -2326,7 +2326,7 @@
         </w:p>
         <w:p>
           <w:pPr>
-            <w:pStyle w:val="INNH3"/>
+            <w:pStyle w:val="TOC3"/>
             <w:tabs>
               <w:tab w:val="left" w:pos="1980"/>
             </w:tabs>
@@ -2338,7 +2338,7 @@
           <w:hyperlink w:anchor="_Toc476233664" w:history="1">
             <w:r>
               <w:rPr>
-                <w:rStyle w:val="Hyperkobling"/>
+                <w:rStyle w:val="Hyperlink"/>
               </w:rPr>
               <w:t>2.5.3</w:t>
             </w:r>
@@ -2351,7 +2351,7 @@
             </w:r>
             <w:r>
               <w:rPr>
-                <w:rStyle w:val="Hyperkobling"/>
+                <w:rStyle w:val="Hyperlink"/>
               </w:rPr>
               <w:t>Opsjoner</w:t>
             </w:r>
@@ -2400,7 +2400,7 @@
         </w:p>
         <w:p>
           <w:pPr>
-            <w:pStyle w:val="INNH4"/>
+            <w:pStyle w:val="TOC4"/>
             <w:tabs>
               <w:tab w:val="left" w:pos="3067"/>
             </w:tabs>
@@ -2412,7 +2412,7 @@
           <w:hyperlink w:anchor="_Toc476233665" w:history="1">
             <w:r>
               <w:rPr>
-                <w:rStyle w:val="Hyperkobling"/>
+                <w:rStyle w:val="Hyperlink"/>
               </w:rPr>
               <w:t>2.5.3.1</w:t>
             </w:r>
@@ -2425,7 +2425,7 @@
             </w:r>
             <w:r>
               <w:rPr>
-                <w:rStyle w:val="Hyperkobling"/>
+                <w:rStyle w:val="Hyperlink"/>
               </w:rPr>
               <w:t>Brukergrensesnitt</w:t>
             </w:r>
@@ -2474,7 +2474,7 @@
         </w:p>
         <w:p>
           <w:pPr>
-            <w:pStyle w:val="INNH4"/>
+            <w:pStyle w:val="TOC4"/>
             <w:tabs>
               <w:tab w:val="left" w:pos="3067"/>
             </w:tabs>
@@ -2486,7 +2486,7 @@
           <w:hyperlink w:anchor="_Toc476233666" w:history="1">
             <w:r>
               <w:rPr>
-                <w:rStyle w:val="Hyperkobling"/>
+                <w:rStyle w:val="Hyperlink"/>
               </w:rPr>
               <w:t>2.5.3.2</w:t>
             </w:r>
@@ -2499,7 +2499,7 @@
             </w:r>
             <w:r>
               <w:rPr>
-                <w:rStyle w:val="Hyperkobling"/>
+                <w:rStyle w:val="Hyperlink"/>
               </w:rPr>
               <w:t>Teknisk drift av ny bransjeløsning</w:t>
             </w:r>
@@ -2548,7 +2548,7 @@
         </w:p>
         <w:p>
           <w:pPr>
-            <w:pStyle w:val="INNH2"/>
+            <w:pStyle w:val="TOC2"/>
             <w:tabs>
               <w:tab w:val="left" w:pos="1170"/>
             </w:tabs>
@@ -2560,7 +2560,7 @@
           <w:hyperlink w:anchor="_Toc476233667" w:history="1">
             <w:r>
               <w:rPr>
-                <w:rStyle w:val="Hyperkobling"/>
+                <w:rStyle w:val="Hyperlink"/>
               </w:rPr>
               <w:t>2.6</w:t>
             </w:r>
@@ -2573,7 +2573,7 @@
             </w:r>
             <w:r>
               <w:rPr>
-                <w:rStyle w:val="Hyperkobling"/>
+                <w:rStyle w:val="Hyperlink"/>
               </w:rPr>
               <w:t>Garantiens omfang, jf. Avtalens punkt 4.1</w:t>
             </w:r>
@@ -2622,7 +2622,7 @@
         </w:p>
         <w:p>
           <w:pPr>
-            <w:pStyle w:val="INNH2"/>
+            <w:pStyle w:val="TOC2"/>
             <w:tabs>
               <w:tab w:val="left" w:pos="1170"/>
             </w:tabs>
@@ -2634,7 +2634,7 @@
           <w:hyperlink w:anchor="_Toc476233668" w:history="1">
             <w:r>
               <w:rPr>
-                <w:rStyle w:val="Hyperkobling"/>
+                <w:rStyle w:val="Hyperlink"/>
               </w:rPr>
               <w:t>2.7</w:t>
             </w:r>
@@ -2647,7 +2647,7 @@
             </w:r>
             <w:r>
               <w:rPr>
-                <w:rStyle w:val="Hyperkobling"/>
+                <w:rStyle w:val="Hyperlink"/>
               </w:rPr>
               <w:t>Leverandørens ansvar for sine ytelser, jf. Avtalens punkt 5.1</w:t>
             </w:r>
@@ -2696,7 +2696,7 @@
         </w:p>
         <w:p>
           <w:pPr>
-            <w:pStyle w:val="INNH2"/>
+            <w:pStyle w:val="TOC2"/>
             <w:tabs>
               <w:tab w:val="left" w:pos="1170"/>
             </w:tabs>
@@ -2708,7 +2708,7 @@
           <w:hyperlink w:anchor="_Toc476233669" w:history="1">
             <w:r>
               <w:rPr>
-                <w:rStyle w:val="Hyperkobling"/>
+                <w:rStyle w:val="Hyperlink"/>
               </w:rPr>
               <w:t>2.8</w:t>
             </w:r>
@@ -2721,7 +2721,7 @@
             </w:r>
             <w:r>
               <w:rPr>
-                <w:rStyle w:val="Hyperkobling"/>
+                <w:rStyle w:val="Hyperlink"/>
               </w:rPr>
               <w:t>Kundens ansvar og medvirkning, jf. Avtalens punkt 6.1</w:t>
             </w:r>
@@ -2770,7 +2770,7 @@
         </w:p>
         <w:p>
           <w:pPr>
-            <w:pStyle w:val="INNH2"/>
+            <w:pStyle w:val="TOC2"/>
             <w:tabs>
               <w:tab w:val="left" w:pos="1170"/>
             </w:tabs>
@@ -2782,7 +2782,7 @@
           <w:hyperlink w:anchor="_Toc476233670" w:history="1">
             <w:r>
               <w:rPr>
-                <w:rStyle w:val="Hyperkobling"/>
+                <w:rStyle w:val="Hyperlink"/>
               </w:rPr>
               <w:t>2.9</w:t>
             </w:r>
@@ -2795,7 +2795,7 @@
             </w:r>
             <w:r>
               <w:rPr>
-                <w:rStyle w:val="Hyperkobling"/>
+                <w:rStyle w:val="Hyperlink"/>
               </w:rPr>
               <w:t>Eksterne rettslige krav og tiltak generelt, jf. Avtalens punkt 9.1</w:t>
             </w:r>
@@ -2844,7 +2844,7 @@
         </w:p>
         <w:p>
           <w:pPr>
-            <w:pStyle w:val="INNH2"/>
+            <w:pStyle w:val="TOC2"/>
             <w:tabs>
               <w:tab w:val="left" w:pos="1980"/>
             </w:tabs>
@@ -2856,7 +2856,7 @@
           <w:hyperlink w:anchor="_Toc476233671" w:history="1">
             <w:r>
               <w:rPr>
-                <w:rStyle w:val="Hyperkobling"/>
+                <w:rStyle w:val="Hyperlink"/>
               </w:rPr>
               <w:t>2.10</w:t>
             </w:r>
@@ -2869,14 +2869,14 @@
             </w:r>
             <w:r>
               <w:rPr>
-                <w:rStyle w:val="Hyperkobling"/>
+                <w:rStyle w:val="Hyperlink"/>
                 <w:lang w:val="nn-NO"/>
               </w:rPr>
               <w:t xml:space="preserve">Generelt om fri programvare, jf. </w:t>
             </w:r>
             <w:r>
               <w:rPr>
-                <w:rStyle w:val="Hyperkobling"/>
+                <w:rStyle w:val="Hyperlink"/>
               </w:rPr>
               <w:t>Avtalens punkt 10.7.1</w:t>
             </w:r>
@@ -2925,7 +2925,7 @@
         </w:p>
         <w:p>
           <w:pPr>
-            <w:pStyle w:val="INNH2"/>
+            <w:pStyle w:val="TOC2"/>
             <w:tabs>
               <w:tab w:val="left" w:pos="1980"/>
             </w:tabs>
@@ -2937,7 +2937,7 @@
           <w:hyperlink w:anchor="_Toc476233672" w:history="1">
             <w:r>
               <w:rPr>
-                <w:rStyle w:val="Hyperkobling"/>
+                <w:rStyle w:val="Hyperlink"/>
               </w:rPr>
               <w:t>2.11</w:t>
             </w:r>
@@ -2950,7 +2950,7 @@
             </w:r>
             <w:r>
               <w:rPr>
-                <w:rStyle w:val="Hyperkobling"/>
+                <w:rStyle w:val="Hyperlink"/>
               </w:rPr>
               <w:t>Virkninger av videredistribusjon av fri programvare, jf. Avtalens punkt 10.7.4</w:t>
             </w:r>
@@ -2999,7 +2999,7 @@
         </w:p>
         <w:p>
           <w:pPr>
-            <w:pStyle w:val="INNH2"/>
+            <w:pStyle w:val="TOC2"/>
             <w:tabs>
               <w:tab w:val="left" w:pos="1980"/>
             </w:tabs>
@@ -3011,7 +3011,7 @@
           <w:hyperlink w:anchor="_Toc476233673" w:history="1">
             <w:r>
               <w:rPr>
-                <w:rStyle w:val="Hyperkobling"/>
+                <w:rStyle w:val="Hyperlink"/>
               </w:rPr>
               <w:t>2.12</w:t>
             </w:r>
@@ -3024,7 +3024,7 @@
             </w:r>
             <w:r>
               <w:rPr>
-                <w:rStyle w:val="Hyperkobling"/>
+                <w:rStyle w:val="Hyperlink"/>
               </w:rPr>
               <w:t>Leverandørens ansvar for rettsmangler ved fri programvare, jf. Avtalens punkt 10.7.5</w:t>
             </w:r>
@@ -3073,7 +3073,7 @@
         </w:p>
         <w:p>
           <w:pPr>
-            <w:pStyle w:val="INNH2"/>
+            <w:pStyle w:val="TOC2"/>
             <w:tabs>
               <w:tab w:val="left" w:pos="1980"/>
             </w:tabs>
@@ -3085,7 +3085,7 @@
           <w:hyperlink w:anchor="_Toc476233674" w:history="1">
             <w:r>
               <w:rPr>
-                <w:rStyle w:val="Hyperkobling"/>
+                <w:rStyle w:val="Hyperlink"/>
               </w:rPr>
               <w:t>2.13</w:t>
             </w:r>
@@ -3098,14 +3098,14 @@
             </w:r>
             <w:r>
               <w:rPr>
-                <w:rStyle w:val="Hyperkobling"/>
+                <w:rStyle w:val="Hyperlink"/>
                 <w:lang w:val="nn-NO"/>
               </w:rPr>
               <w:t xml:space="preserve">Kundens ansvar ved krav om bruk av fri programvare, jf. </w:t>
             </w:r>
             <w:r>
               <w:rPr>
-                <w:rStyle w:val="Hyperkobling"/>
+                <w:rStyle w:val="Hyperlink"/>
               </w:rPr>
               <w:t>Avtalens punkt 10.7.6</w:t>
             </w:r>
@@ -3208,7 +3208,7 @@
     </w:p>
     <w:p>
       <w:pPr>
-        <w:pStyle w:val="Overskrift1"/>
+        <w:pStyle w:val="Heading1"/>
       </w:pPr>
       <w:bookmarkStart w:id="1" w:name="_Toc476233638"/>
       <w:r>
@@ -3323,10 +3323,11 @@
     </w:p>
     <w:p>
       <w:pPr>
-        <w:pStyle w:val="Overskrift1"/>
+        <w:pStyle w:val="Heading1"/>
       </w:pPr>
       <w:bookmarkStart w:id="2" w:name="_Toc476233639"/>
       <w:r>
+        <w:lastRenderedPageBreak/>
         <w:t>B</w:t>
       </w:r>
       <w:r>
@@ -3359,7 +3360,7 @@
     </w:p>
     <w:p>
       <w:pPr>
-        <w:pStyle w:val="Listeavsnitt"/>
+        <w:pStyle w:val="ListParagraph"/>
         <w:rPr>
           <w:i/>
         </w:rPr>
@@ -3380,7 +3381,7 @@
     </w:p>
     <w:p>
       <w:pPr>
-        <w:pStyle w:val="Listeavsnitt"/>
+        <w:pStyle w:val="ListParagraph"/>
         <w:rPr>
           <w:i/>
         </w:rPr>
@@ -3401,7 +3402,7 @@
     </w:p>
     <w:p>
       <w:pPr>
-        <w:pStyle w:val="Listeavsnitt"/>
+        <w:pStyle w:val="ListParagraph"/>
         <w:rPr>
           <w:i/>
         </w:rPr>
@@ -3422,7 +3423,7 @@
     </w:p>
     <w:p>
       <w:pPr>
-        <w:pStyle w:val="Overskrift2"/>
+        <w:pStyle w:val="Heading2"/>
       </w:pPr>
       <w:bookmarkStart w:id="3" w:name="_Toc475611422"/>
       <w:bookmarkStart w:id="4" w:name="_Toc475613458"/>
@@ -3481,7 +3482,7 @@
     </w:p>
     <w:p>
       <w:pPr>
-        <w:pStyle w:val="Overskrift2"/>
+        <w:pStyle w:val="Heading2"/>
       </w:pPr>
       <w:bookmarkStart w:id="6" w:name="_Toc476233641"/>
       <w:bookmarkStart w:id="7" w:name="_Toc475611429"/>
@@ -3560,7 +3561,7 @@
     </w:p>
     <w:p>
       <w:pPr>
-        <w:pStyle w:val="Overskrift2"/>
+        <w:pStyle w:val="Heading2"/>
       </w:pPr>
       <w:bookmarkStart w:id="9" w:name="_Toc475611430"/>
       <w:bookmarkStart w:id="10" w:name="_Toc475613466"/>
@@ -3803,7 +3804,7 @@
     </w:p>
     <w:p>
       <w:pPr>
-        <w:pStyle w:val="Overskrift3"/>
+        <w:pStyle w:val="Heading3"/>
       </w:pPr>
       <w:bookmarkStart w:id="14" w:name="_Toc476233643"/>
       <w:r>
@@ -3989,12 +3990,13 @@
     <w:p/>
     <w:p>
       <w:pPr>
-        <w:pStyle w:val="Overskrift3"/>
+        <w:pStyle w:val="Heading3"/>
       </w:pPr>
       <w:bookmarkStart w:id="15" w:name="_Toc475611432"/>
       <w:bookmarkStart w:id="16" w:name="_Toc475613468"/>
       <w:bookmarkStart w:id="17" w:name="_Toc476233644"/>
       <w:r>
+        <w:lastRenderedPageBreak/>
         <w:t>Refusjon</w:t>
       </w:r>
       <w:bookmarkEnd w:id="15"/>
@@ -4045,7 +4047,6 @@
                 <w:b/>
                 <w:sz w:val="20"/>
               </w:rPr>
-              <w:lastRenderedPageBreak/>
               <w:t>Kravnr:</w:t>
             </w:r>
           </w:p>
@@ -4178,7 +4179,7 @@
     <w:p/>
     <w:p>
       <w:pPr>
-        <w:pStyle w:val="Overskrift3"/>
+        <w:pStyle w:val="Heading3"/>
       </w:pPr>
       <w:bookmarkStart w:id="18" w:name="_Toc475611433"/>
       <w:bookmarkStart w:id="19" w:name="_Toc475613469"/>
@@ -4368,7 +4369,7 @@
     </w:tbl>
     <w:p>
       <w:pPr>
-        <w:pStyle w:val="Overskrift3"/>
+        <w:pStyle w:val="Heading3"/>
       </w:pPr>
       <w:bookmarkStart w:id="21" w:name="_Toc475611434"/>
       <w:bookmarkStart w:id="22" w:name="_Toc475613470"/>
@@ -4556,7 +4557,7 @@
     <w:p/>
     <w:p>
       <w:pPr>
-        <w:pStyle w:val="Overskrift3"/>
+        <w:pStyle w:val="Heading3"/>
       </w:pPr>
       <w:bookmarkStart w:id="24" w:name="_Toc476233647"/>
       <w:bookmarkStart w:id="25" w:name="_Toc475611435"/>
@@ -4742,7 +4743,7 @@
     <w:p/>
     <w:p>
       <w:pPr>
-        <w:pStyle w:val="Overskrift3"/>
+        <w:pStyle w:val="Heading3"/>
       </w:pPr>
       <w:bookmarkStart w:id="27" w:name="_Toc476233648"/>
       <w:r>
@@ -4936,7 +4937,7 @@
     </w:p>
     <w:p>
       <w:pPr>
-        <w:pStyle w:val="Overskrift2"/>
+        <w:pStyle w:val="Heading2"/>
       </w:pPr>
       <w:bookmarkStart w:id="28" w:name="_Toc475611436"/>
       <w:bookmarkStart w:id="29" w:name="_Toc475613472"/>
@@ -5082,7 +5083,7 @@
     </w:p>
     <w:p>
       <w:pPr>
-        <w:pStyle w:val="Overskrift3"/>
+        <w:pStyle w:val="Heading3"/>
       </w:pPr>
       <w:bookmarkStart w:id="31" w:name="_Toc421110670"/>
       <w:bookmarkStart w:id="32" w:name="_Toc201049683"/>
@@ -5353,7 +5354,7 @@
     <w:p/>
     <w:p>
       <w:pPr>
-        <w:pStyle w:val="Overskrift3"/>
+        <w:pStyle w:val="Heading3"/>
       </w:pPr>
       <w:bookmarkStart w:id="53" w:name="_Toc421110671"/>
       <w:bookmarkStart w:id="54" w:name="_Toc475611438"/>
@@ -5580,7 +5581,7 @@
     </w:p>
     <w:p>
       <w:pPr>
-        <w:pStyle w:val="Overskrift3"/>
+        <w:pStyle w:val="Heading3"/>
       </w:pPr>
       <w:bookmarkStart w:id="57" w:name="_Toc421110674"/>
       <w:bookmarkStart w:id="58" w:name="_Toc137569965"/>
@@ -5814,7 +5815,7 @@
     <w:p/>
     <w:p>
       <w:pPr>
-        <w:pStyle w:val="Overskrift3"/>
+        <w:pStyle w:val="Heading3"/>
       </w:pPr>
       <w:bookmarkStart w:id="80" w:name="_Toc421110675"/>
       <w:bookmarkStart w:id="81" w:name="_Toc137569966"/>
@@ -6043,7 +6044,7 @@
     <w:p/>
     <w:p>
       <w:pPr>
-        <w:pStyle w:val="Overskrift3"/>
+        <w:pStyle w:val="Heading3"/>
       </w:pPr>
       <w:bookmarkStart w:id="102" w:name="_Toc475611441"/>
       <w:bookmarkStart w:id="103" w:name="_Toc475613477"/>
@@ -6110,6 +6111,7 @@
         <w:rPr>
           <w:i/>
         </w:rPr>
+        <w:lastRenderedPageBreak/>
         <w:t>Leverandøren skal spesifisere hvordan sikkerhetskopien skal oppbevares til Kunden har bekreftet at konverteringen er korrekt gjennomført.</w:t>
       </w:r>
     </w:p>
@@ -6163,7 +6165,6 @@
                 <w:b/>
                 <w:sz w:val="20"/>
               </w:rPr>
-              <w:lastRenderedPageBreak/>
               <w:t>Kravnr:</w:t>
             </w:r>
           </w:p>
@@ -6302,7 +6303,7 @@
     </w:p>
     <w:p>
       <w:pPr>
-        <w:pStyle w:val="Overskrift3"/>
+        <w:pStyle w:val="Heading3"/>
       </w:pPr>
       <w:bookmarkStart w:id="105" w:name="_Toc421110706"/>
       <w:bookmarkStart w:id="106" w:name="_Toc52090045"/>
@@ -6497,7 +6498,7 @@
     <w:p/>
     <w:p>
       <w:pPr>
-        <w:pStyle w:val="Overskrift3"/>
+        <w:pStyle w:val="Heading3"/>
       </w:pPr>
       <w:bookmarkStart w:id="110" w:name="_Toc421110729"/>
       <w:bookmarkStart w:id="111" w:name="_Toc475611443"/>
@@ -6690,7 +6691,7 @@
     <w:p/>
     <w:p>
       <w:pPr>
-        <w:pStyle w:val="Overskrift3"/>
+        <w:pStyle w:val="Heading3"/>
       </w:pPr>
       <w:bookmarkStart w:id="114" w:name="_Toc421110731"/>
       <w:bookmarkStart w:id="115" w:name="_Toc475611444"/>
@@ -6883,7 +6884,7 @@
     <w:p/>
     <w:p>
       <w:pPr>
-        <w:pStyle w:val="Overskrift3"/>
+        <w:pStyle w:val="Heading3"/>
       </w:pPr>
       <w:bookmarkStart w:id="118" w:name="_Toc475611445"/>
       <w:bookmarkStart w:id="119" w:name="_Toc475613481"/>
@@ -7071,7 +7072,7 @@
     <w:p/>
     <w:p>
       <w:pPr>
-        <w:pStyle w:val="Overskrift3"/>
+        <w:pStyle w:val="Heading3"/>
       </w:pPr>
       <w:bookmarkStart w:id="121" w:name="_Toc421110736"/>
       <w:bookmarkStart w:id="122" w:name="_Toc475611446"/>
@@ -7264,7 +7265,7 @@
     <w:p/>
     <w:p>
       <w:pPr>
-        <w:pStyle w:val="Overskrift3"/>
+        <w:pStyle w:val="Heading3"/>
       </w:pPr>
       <w:bookmarkStart w:id="125" w:name="_Toc421110750"/>
       <w:bookmarkStart w:id="126" w:name="_Toc475611447"/>
@@ -7458,7 +7459,7 @@
     <w:p/>
     <w:p>
       <w:pPr>
-        <w:pStyle w:val="Overskrift2"/>
+        <w:pStyle w:val="Heading2"/>
       </w:pPr>
       <w:bookmarkStart w:id="129" w:name="_Toc475611448"/>
       <w:bookmarkStart w:id="130" w:name="_Toc475613484"/>
@@ -7472,7 +7473,7 @@
     </w:p>
     <w:p>
       <w:pPr>
-        <w:pStyle w:val="Overskrift3"/>
+        <w:pStyle w:val="Heading3"/>
         <w:tabs>
           <w:tab w:val="left" w:pos="709"/>
         </w:tabs>
@@ -7666,7 +7667,7 @@
     <w:p/>
     <w:p>
       <w:pPr>
-        <w:pStyle w:val="Overskrift3"/>
+        <w:pStyle w:val="Heading3"/>
       </w:pPr>
       <w:bookmarkStart w:id="135" w:name="_Toc475611450"/>
       <w:bookmarkStart w:id="136" w:name="_Toc475613486"/>
@@ -7854,7 +7855,7 @@
     <w:p/>
     <w:p>
       <w:pPr>
-        <w:pStyle w:val="Overskrift3"/>
+        <w:pStyle w:val="Heading3"/>
       </w:pPr>
       <w:bookmarkStart w:id="138" w:name="_Toc475611451"/>
       <w:bookmarkStart w:id="139" w:name="_Toc475613487"/>
@@ -7868,7 +7869,7 @@
     </w:p>
     <w:p>
       <w:pPr>
-        <w:pStyle w:val="Overskrift4"/>
+        <w:pStyle w:val="Heading4"/>
       </w:pPr>
       <w:bookmarkStart w:id="141" w:name="_Toc475613488"/>
       <w:bookmarkStart w:id="142" w:name="_Toc476233665"/>
@@ -8054,7 +8055,7 @@
     <w:p/>
     <w:p>
       <w:pPr>
-        <w:pStyle w:val="Overskrift4"/>
+        <w:pStyle w:val="Heading4"/>
       </w:pPr>
       <w:bookmarkStart w:id="143" w:name="_Toc475613489"/>
       <w:bookmarkStart w:id="144" w:name="_Toc476233666"/>
@@ -8240,7 +8241,7 @@
     <w:p/>
     <w:p>
       <w:pPr>
-        <w:pStyle w:val="Overskrift2"/>
+        <w:pStyle w:val="Heading2"/>
       </w:pPr>
       <w:bookmarkStart w:id="145" w:name="_Toc347667010"/>
       <w:bookmarkStart w:id="146" w:name="_Toc347830680"/>
@@ -8265,7 +8266,6 @@
       <w:bookmarkStart w:id="165" w:name="_Toc421110705"/>
       <w:bookmarkStart w:id="166" w:name="_Toc476233667"/>
       <w:r>
-        <w:lastRenderedPageBreak/>
         <w:t>Garantiens omfang</w:t>
       </w:r>
       <w:bookmarkEnd w:id="145"/>
@@ -8319,11 +8319,12 @@
     <w:p/>
     <w:p>
       <w:pPr>
-        <w:pStyle w:val="Overskrift2"/>
+        <w:pStyle w:val="Heading2"/>
       </w:pPr>
       <w:bookmarkStart w:id="167" w:name="_Toc421110709"/>
       <w:bookmarkStart w:id="168" w:name="_Toc476233668"/>
       <w:r>
+        <w:lastRenderedPageBreak/>
         <w:t>Leverandørens ansvar for sine ytelser</w:t>
       </w:r>
       <w:bookmarkEnd w:id="167"/>
@@ -8369,7 +8370,7 @@
     <w:p/>
     <w:p>
       <w:pPr>
-        <w:pStyle w:val="Overskrift2"/>
+        <w:pStyle w:val="Heading2"/>
       </w:pPr>
       <w:bookmarkStart w:id="169" w:name="_Toc476233669"/>
       <w:r>
@@ -8405,7 +8406,7 @@
     <w:p/>
     <w:p>
       <w:pPr>
-        <w:pStyle w:val="Overskrift2"/>
+        <w:pStyle w:val="Heading2"/>
       </w:pPr>
       <w:bookmarkStart w:id="170" w:name="_Toc476233670"/>
       <w:r>
@@ -8441,7 +8442,7 @@
     <w:p/>
     <w:p>
       <w:pPr>
-        <w:pStyle w:val="Overskrift2"/>
+        <w:pStyle w:val="Heading2"/>
       </w:pPr>
       <w:bookmarkStart w:id="171" w:name="_Toc421110752"/>
       <w:bookmarkStart w:id="172" w:name="_Toc476233671"/>
@@ -8482,7 +8483,7 @@
     <w:p/>
     <w:p>
       <w:pPr>
-        <w:pStyle w:val="Overskrift2"/>
+        <w:pStyle w:val="Heading2"/>
       </w:pPr>
       <w:bookmarkStart w:id="173" w:name="_Toc421110755"/>
       <w:bookmarkStart w:id="174" w:name="_Toc476233672"/>
@@ -8520,7 +8521,7 @@
     <w:p/>
     <w:p>
       <w:pPr>
-        <w:pStyle w:val="Overskrift2"/>
+        <w:pStyle w:val="Heading2"/>
       </w:pPr>
       <w:bookmarkStart w:id="175" w:name="_Toc421110756"/>
       <w:bookmarkStart w:id="176" w:name="_Toc476233673"/>
@@ -8558,7 +8559,7 @@
     <w:p/>
     <w:p>
       <w:pPr>
-        <w:pStyle w:val="Overskrift2"/>
+        <w:pStyle w:val="Heading2"/>
       </w:pPr>
       <w:bookmarkStart w:id="177" w:name="_Toc421110757"/>
       <w:bookmarkStart w:id="178" w:name="_Toc476233674"/>
@@ -8648,12 +8649,12 @@
   </w:p>
   <w:p>
     <w:pPr>
-      <w:pStyle w:val="Bunntekst"/>
+      <w:pStyle w:val="Footer"/>
     </w:pPr>
   </w:p>
   <w:p>
     <w:pPr>
-      <w:pStyle w:val="Bunntekst"/>
+      <w:pStyle w:val="Footer"/>
       <w:jc w:val="right"/>
       <w:rPr>
         <w:lang w:val="en-US"/>
@@ -8669,7 +8670,7 @@
     </w:r>
     <w:r>
       <w:rPr>
-        <w:rStyle w:val="Sidetall"/>
+        <w:rStyle w:val="PageNumber"/>
         <w:rFonts w:eastAsia="Arial"/>
         <w:noProof/>
         <w:sz w:val="18"/>
@@ -8679,14 +8680,14 @@
     </w:r>
     <w:r>
       <w:rPr>
-        <w:rStyle w:val="Sidetall"/>
+        <w:rStyle w:val="PageNumber"/>
         <w:sz w:val="18"/>
       </w:rPr>
       <w:instrText xml:space="preserve"> PAGE </w:instrText>
     </w:r>
     <w:r>
       <w:rPr>
-        <w:rStyle w:val="Sidetall"/>
+        <w:rStyle w:val="PageNumber"/>
         <w:sz w:val="18"/>
         <w:szCs w:val="20"/>
       </w:rPr>
@@ -8694,15 +8695,15 @@
     </w:r>
     <w:r>
       <w:rPr>
-        <w:rStyle w:val="Sidetall"/>
+        <w:rStyle w:val="PageNumber"/>
         <w:noProof/>
         <w:sz w:val="18"/>
       </w:rPr>
-      <w:t>4</w:t>
+      <w:t>10</w:t>
     </w:r>
     <w:r>
       <w:rPr>
-        <w:rStyle w:val="Sidetall"/>
+        <w:rStyle w:val="PageNumber"/>
         <w:rFonts w:eastAsia="Arial"/>
         <w:noProof/>
         <w:sz w:val="18"/>
@@ -8712,7 +8713,7 @@
     </w:r>
     <w:r>
       <w:rPr>
-        <w:rStyle w:val="Sidetall"/>
+        <w:rStyle w:val="PageNumber"/>
         <w:rFonts w:eastAsia="Arial"/>
         <w:sz w:val="18"/>
         <w:szCs w:val="18"/>
@@ -8721,7 +8722,7 @@
     </w:r>
     <w:r>
       <w:rPr>
-        <w:rStyle w:val="Sidetall"/>
+        <w:rStyle w:val="PageNumber"/>
         <w:rFonts w:eastAsia="Arial"/>
         <w:noProof/>
         <w:sz w:val="18"/>
@@ -8731,14 +8732,14 @@
     </w:r>
     <w:r>
       <w:rPr>
-        <w:rStyle w:val="Sidetall"/>
+        <w:rStyle w:val="PageNumber"/>
         <w:sz w:val="18"/>
       </w:rPr>
       <w:instrText xml:space="preserve"> NUMPAGES </w:instrText>
     </w:r>
     <w:r>
       <w:rPr>
-        <w:rStyle w:val="Sidetall"/>
+        <w:rStyle w:val="PageNumber"/>
         <w:sz w:val="18"/>
         <w:szCs w:val="20"/>
       </w:rPr>
@@ -8746,7 +8747,7 @@
     </w:r>
     <w:r>
       <w:rPr>
-        <w:rStyle w:val="Sidetall"/>
+        <w:rStyle w:val="PageNumber"/>
         <w:noProof/>
         <w:sz w:val="18"/>
       </w:rPr>
@@ -8754,7 +8755,7 @@
     </w:r>
     <w:r>
       <w:rPr>
-        <w:rStyle w:val="Sidetall"/>
+        <w:rStyle w:val="PageNumber"/>
         <w:rFonts w:eastAsia="Arial"/>
         <w:noProof/>
         <w:sz w:val="18"/>
@@ -8947,14 +8948,14 @@
 
 <file path=word/numbering.xml><?xml version="1.0" encoding="utf-8"?>
 <w:numbering xmlns:wpc="http://schemas.microsoft.com/office/word/2010/wordprocessingCanvas" xmlns:mc="http://schemas.openxmlformats.org/markup-compatibility/2006" xmlns:o="urn:schemas-microsoft-com:office:office" xmlns:r="http://schemas.openxmlformats.org/officeDocument/2006/relationships" xmlns:m="http://schemas.openxmlformats.org/officeDocument/2006/math" xmlns:v="urn:schemas-microsoft-com:vml" xmlns:wp14="http://schemas.microsoft.com/office/word/2010/wordprocessingDrawing" xmlns:wp="http://schemas.openxmlformats.org/drawingml/2006/wordprocessingDrawing" xmlns:w10="urn:schemas-microsoft-com:office:word" xmlns:w="http://schemas.openxmlformats.org/wordprocessingml/2006/main" xmlns:w14="http://schemas.microsoft.com/office/word/2010/wordml" xmlns:w15="http://schemas.microsoft.com/office/word/2012/wordml" xmlns:wpg="http://schemas.microsoft.com/office/word/2010/wordprocessingGroup" xmlns:wpi="http://schemas.microsoft.com/office/word/2010/wordprocessingInk" xmlns:wne="http://schemas.microsoft.com/office/word/2006/wordml" xmlns:wps="http://schemas.microsoft.com/office/word/2010/wordprocessingShape" mc:Ignorable="w14 w15 wp14">
-  <w:abstractNum w:abstractNumId="0">
+  <w:abstractNum w:abstractNumId="0" w15:restartNumberingAfterBreak="0">
     <w:nsid w:val="FFFFFF89"/>
     <w:multiLevelType w:val="singleLevel"/>
     <w:tmpl w:val="E2020124"/>
     <w:lvl w:ilvl="0">
       <w:start w:val="1"/>
       <w:numFmt w:val="bullet"/>
-      <w:pStyle w:val="Punktliste"/>
+      <w:pStyle w:val="ListBullet"/>
       <w:lvlText w:val=""/>
       <w:lvlJc w:val="left"/>
       <w:pPr>
@@ -8968,7 +8969,7 @@
       </w:rPr>
     </w:lvl>
   </w:abstractNum>
-  <w:abstractNum w:abstractNumId="1">
+  <w:abstractNum w:abstractNumId="1" w15:restartNumberingAfterBreak="0">
     <w:nsid w:val="00F43DD3"/>
     <w:multiLevelType w:val="hybridMultilevel"/>
     <w:tmpl w:val="12A6DE28"/>
@@ -9081,7 +9082,7 @@
       </w:rPr>
     </w:lvl>
   </w:abstractNum>
-  <w:abstractNum w:abstractNumId="2">
+  <w:abstractNum w:abstractNumId="2" w15:restartNumberingAfterBreak="0">
     <w:nsid w:val="03033A8E"/>
     <w:multiLevelType w:val="hybridMultilevel"/>
     <w:tmpl w:val="953CA4F2"/>
@@ -9193,7 +9194,7 @@
       </w:rPr>
     </w:lvl>
   </w:abstractNum>
-  <w:abstractNum w:abstractNumId="3">
+  <w:abstractNum w:abstractNumId="3" w15:restartNumberingAfterBreak="0">
     <w:nsid w:val="042774BF"/>
     <w:multiLevelType w:val="hybridMultilevel"/>
     <w:tmpl w:val="4664BEEC"/>
@@ -9306,7 +9307,7 @@
       </w:rPr>
     </w:lvl>
   </w:abstractNum>
-  <w:abstractNum w:abstractNumId="4">
+  <w:abstractNum w:abstractNumId="4" w15:restartNumberingAfterBreak="0">
     <w:nsid w:val="05E4283F"/>
     <w:multiLevelType w:val="hybridMultilevel"/>
     <w:tmpl w:val="7F5EE1E4"/>
@@ -9446,7 +9447,7 @@
       </w:rPr>
     </w:lvl>
   </w:abstractNum>
-  <w:abstractNum w:abstractNumId="5">
+  <w:abstractNum w:abstractNumId="5" w15:restartNumberingAfterBreak="0">
     <w:nsid w:val="066A4E68"/>
     <w:multiLevelType w:val="multilevel"/>
     <w:tmpl w:val="77D8FC08"/>
@@ -9619,7 +9620,7 @@
       </w:rPr>
     </w:lvl>
   </w:abstractNum>
-  <w:abstractNum w:abstractNumId="6">
+  <w:abstractNum w:abstractNumId="6" w15:restartNumberingAfterBreak="0">
     <w:nsid w:val="09523606"/>
     <w:multiLevelType w:val="multilevel"/>
     <w:tmpl w:val="3626AFE8"/>
@@ -9802,7 +9803,7 @@
       </w:rPr>
     </w:lvl>
   </w:abstractNum>
-  <w:abstractNum w:abstractNumId="7">
+  <w:abstractNum w:abstractNumId="7" w15:restartNumberingAfterBreak="0">
     <w:nsid w:val="09814A30"/>
     <w:multiLevelType w:val="multilevel"/>
     <w:tmpl w:val="0414001F"/>
@@ -9888,7 +9889,7 @@
       </w:pPr>
     </w:lvl>
   </w:abstractNum>
-  <w:abstractNum w:abstractNumId="8">
+  <w:abstractNum w:abstractNumId="8" w15:restartNumberingAfterBreak="0">
     <w:nsid w:val="0A7E35BA"/>
     <w:multiLevelType w:val="hybridMultilevel"/>
     <w:tmpl w:val="14EE4FB4"/>
@@ -10001,7 +10002,7 @@
       </w:rPr>
     </w:lvl>
   </w:abstractNum>
-  <w:abstractNum w:abstractNumId="9">
+  <w:abstractNum w:abstractNumId="9" w15:restartNumberingAfterBreak="0">
     <w:nsid w:val="0CA53DF1"/>
     <w:multiLevelType w:val="hybridMultilevel"/>
     <w:tmpl w:val="56101D7A"/>
@@ -10142,7 +10143,7 @@
       </w:rPr>
     </w:lvl>
   </w:abstractNum>
-  <w:abstractNum w:abstractNumId="10">
+  <w:abstractNum w:abstractNumId="10" w15:restartNumberingAfterBreak="0">
     <w:nsid w:val="0CD328A3"/>
     <w:multiLevelType w:val="multilevel"/>
     <w:tmpl w:val="40707BBC"/>
@@ -10256,7 +10257,7 @@
       </w:rPr>
     </w:lvl>
   </w:abstractNum>
-  <w:abstractNum w:abstractNumId="11">
+  <w:abstractNum w:abstractNumId="11" w15:restartNumberingAfterBreak="0">
     <w:nsid w:val="15773B70"/>
     <w:multiLevelType w:val="multilevel"/>
     <w:tmpl w:val="5C1637E8"/>
@@ -10423,7 +10424,7 @@
       </w:rPr>
     </w:lvl>
   </w:abstractNum>
-  <w:abstractNum w:abstractNumId="12">
+  <w:abstractNum w:abstractNumId="12" w15:restartNumberingAfterBreak="0">
     <w:nsid w:val="17820EBE"/>
     <w:multiLevelType w:val="multilevel"/>
     <w:tmpl w:val="6FB6FB7A"/>
@@ -10565,7 +10566,7 @@
       </w:rPr>
     </w:lvl>
   </w:abstractNum>
-  <w:abstractNum w:abstractNumId="13">
+  <w:abstractNum w:abstractNumId="13" w15:restartNumberingAfterBreak="0">
     <w:nsid w:val="1BFF399D"/>
     <w:multiLevelType w:val="hybridMultilevel"/>
     <w:tmpl w:val="D9D41C3A"/>
@@ -10678,7 +10679,7 @@
       </w:rPr>
     </w:lvl>
   </w:abstractNum>
-  <w:abstractNum w:abstractNumId="14">
+  <w:abstractNum w:abstractNumId="14" w15:restartNumberingAfterBreak="0">
     <w:nsid w:val="25544F52"/>
     <w:multiLevelType w:val="multilevel"/>
     <w:tmpl w:val="0644A352"/>
@@ -10853,7 +10854,7 @@
       </w:rPr>
     </w:lvl>
   </w:abstractNum>
-  <w:abstractNum w:abstractNumId="15">
+  <w:abstractNum w:abstractNumId="15" w15:restartNumberingAfterBreak="0">
     <w:nsid w:val="27FC27CE"/>
     <w:multiLevelType w:val="hybridMultilevel"/>
     <w:tmpl w:val="96AA6844"/>
@@ -10966,7 +10967,7 @@
       </w:rPr>
     </w:lvl>
   </w:abstractNum>
-  <w:abstractNum w:abstractNumId="16">
+  <w:abstractNum w:abstractNumId="16" w15:restartNumberingAfterBreak="0">
     <w:nsid w:val="2E0941DE"/>
     <w:multiLevelType w:val="multilevel"/>
     <w:tmpl w:val="4E569A8A"/>
@@ -11143,7 +11144,7 @@
       </w:rPr>
     </w:lvl>
   </w:abstractNum>
-  <w:abstractNum w:abstractNumId="17">
+  <w:abstractNum w:abstractNumId="17" w15:restartNumberingAfterBreak="0">
     <w:nsid w:val="30086A12"/>
     <w:multiLevelType w:val="hybridMultilevel"/>
     <w:tmpl w:val="70F4B4B4"/>
@@ -11255,7 +11256,7 @@
       </w:rPr>
     </w:lvl>
   </w:abstractNum>
-  <w:abstractNum w:abstractNumId="18">
+  <w:abstractNum w:abstractNumId="18" w15:restartNumberingAfterBreak="0">
     <w:nsid w:val="397D3DE6"/>
     <w:multiLevelType w:val="multilevel"/>
     <w:tmpl w:val="31BC54F8"/>
@@ -11341,7 +11342,7 @@
       </w:pPr>
     </w:lvl>
   </w:abstractNum>
-  <w:abstractNum w:abstractNumId="19">
+  <w:abstractNum w:abstractNumId="19" w15:restartNumberingAfterBreak="0">
     <w:nsid w:val="3AD40A47"/>
     <w:multiLevelType w:val="hybridMultilevel"/>
     <w:tmpl w:val="44223DA4"/>
@@ -11453,7 +11454,7 @@
       </w:rPr>
     </w:lvl>
   </w:abstractNum>
-  <w:abstractNum w:abstractNumId="20">
+  <w:abstractNum w:abstractNumId="20" w15:restartNumberingAfterBreak="0">
     <w:nsid w:val="3F6D0936"/>
     <w:multiLevelType w:val="hybridMultilevel"/>
     <w:tmpl w:val="02DAB87A"/>
@@ -11566,7 +11567,7 @@
       </w:rPr>
     </w:lvl>
   </w:abstractNum>
-  <w:abstractNum w:abstractNumId="21">
+  <w:abstractNum w:abstractNumId="21" w15:restartNumberingAfterBreak="0">
     <w:nsid w:val="3FFE23BD"/>
     <w:multiLevelType w:val="hybridMultilevel"/>
     <w:tmpl w:val="9F4ED9A0"/>
@@ -11686,7 +11687,7 @@
       </w:pPr>
     </w:lvl>
   </w:abstractNum>
-  <w:abstractNum w:abstractNumId="22">
+  <w:abstractNum w:abstractNumId="22" w15:restartNumberingAfterBreak="0">
     <w:nsid w:val="40B06770"/>
     <w:multiLevelType w:val="hybridMultilevel"/>
     <w:tmpl w:val="E0BC0F0C"/>
@@ -11806,7 +11807,7 @@
       </w:pPr>
     </w:lvl>
   </w:abstractNum>
-  <w:abstractNum w:abstractNumId="23">
+  <w:abstractNum w:abstractNumId="23" w15:restartNumberingAfterBreak="0">
     <w:nsid w:val="4202767A"/>
     <w:multiLevelType w:val="multilevel"/>
     <w:tmpl w:val="BFF6B534"/>
@@ -11979,7 +11980,7 @@
       </w:rPr>
     </w:lvl>
   </w:abstractNum>
-  <w:abstractNum w:abstractNumId="24">
+  <w:abstractNum w:abstractNumId="24" w15:restartNumberingAfterBreak="0">
     <w:nsid w:val="4281052F"/>
     <w:multiLevelType w:val="multilevel"/>
     <w:tmpl w:val="343A1B6E"/>
@@ -12170,7 +12171,7 @@
       </w:rPr>
     </w:lvl>
   </w:abstractNum>
-  <w:abstractNum w:abstractNumId="25">
+  <w:abstractNum w:abstractNumId="25" w15:restartNumberingAfterBreak="0">
     <w:nsid w:val="47F6605A"/>
     <w:multiLevelType w:val="hybridMultilevel"/>
     <w:tmpl w:val="56FEB206"/>
@@ -12290,7 +12291,7 @@
       </w:pPr>
     </w:lvl>
   </w:abstractNum>
-  <w:abstractNum w:abstractNumId="26">
+  <w:abstractNum w:abstractNumId="26" w15:restartNumberingAfterBreak="0">
     <w:nsid w:val="487A4138"/>
     <w:multiLevelType w:val="multilevel"/>
     <w:tmpl w:val="04140025"/>
@@ -12376,7 +12377,7 @@
       </w:pPr>
     </w:lvl>
   </w:abstractNum>
-  <w:abstractNum w:abstractNumId="27">
+  <w:abstractNum w:abstractNumId="27" w15:restartNumberingAfterBreak="0">
     <w:nsid w:val="4C8603AB"/>
     <w:multiLevelType w:val="multilevel"/>
     <w:tmpl w:val="0C50C5FE"/>
@@ -12540,7 +12541,7 @@
       </w:rPr>
     </w:lvl>
   </w:abstractNum>
-  <w:abstractNum w:abstractNumId="28">
+  <w:abstractNum w:abstractNumId="28" w15:restartNumberingAfterBreak="0">
     <w:nsid w:val="4F2454D4"/>
     <w:multiLevelType w:val="multilevel"/>
     <w:tmpl w:val="C3CAB12A"/>
@@ -12723,7 +12724,7 @@
       </w:rPr>
     </w:lvl>
   </w:abstractNum>
-  <w:abstractNum w:abstractNumId="29">
+  <w:abstractNum w:abstractNumId="29" w15:restartNumberingAfterBreak="0">
     <w:nsid w:val="53720471"/>
     <w:multiLevelType w:val="hybridMultilevel"/>
     <w:tmpl w:val="0D9C7512"/>
@@ -12836,7 +12837,7 @@
       </w:rPr>
     </w:lvl>
   </w:abstractNum>
-  <w:abstractNum w:abstractNumId="30">
+  <w:abstractNum w:abstractNumId="30" w15:restartNumberingAfterBreak="0">
     <w:nsid w:val="58045CDC"/>
     <w:multiLevelType w:val="multilevel"/>
     <w:tmpl w:val="DEE80B4E"/>
@@ -13011,7 +13012,7 @@
       </w:rPr>
     </w:lvl>
   </w:abstractNum>
-  <w:abstractNum w:abstractNumId="31">
+  <w:abstractNum w:abstractNumId="31" w15:restartNumberingAfterBreak="0">
     <w:nsid w:val="5E110512"/>
     <w:multiLevelType w:val="multilevel"/>
     <w:tmpl w:val="1EF04336"/>
@@ -13184,7 +13185,7 @@
       </w:rPr>
     </w:lvl>
   </w:abstractNum>
-  <w:abstractNum w:abstractNumId="32">
+  <w:abstractNum w:abstractNumId="32" w15:restartNumberingAfterBreak="0">
     <w:nsid w:val="5FDA75A4"/>
     <w:multiLevelType w:val="hybridMultilevel"/>
     <w:tmpl w:val="B284E5AA"/>
@@ -13297,7 +13298,7 @@
       </w:rPr>
     </w:lvl>
   </w:abstractNum>
-  <w:abstractNum w:abstractNumId="33">
+  <w:abstractNum w:abstractNumId="33" w15:restartNumberingAfterBreak="0">
     <w:nsid w:val="65B4740D"/>
     <w:multiLevelType w:val="multilevel"/>
     <w:tmpl w:val="31BC54F8"/>
@@ -13383,14 +13384,14 @@
       </w:pPr>
     </w:lvl>
   </w:abstractNum>
-  <w:abstractNum w:abstractNumId="34">
+  <w:abstractNum w:abstractNumId="34" w15:restartNumberingAfterBreak="0">
     <w:nsid w:val="6A5748EC"/>
     <w:multiLevelType w:val="multilevel"/>
     <w:tmpl w:val="35205F46"/>
     <w:lvl w:ilvl="0">
       <w:start w:val="1"/>
       <w:numFmt w:val="decimal"/>
-      <w:pStyle w:val="Overskrift1"/>
+      <w:pStyle w:val="Heading1"/>
       <w:lvlText w:val="%1"/>
       <w:lvlJc w:val="left"/>
       <w:pPr>
@@ -13400,7 +13401,7 @@
     <w:lvl w:ilvl="1">
       <w:start w:val="1"/>
       <w:numFmt w:val="decimal"/>
-      <w:pStyle w:val="Overskrift2"/>
+      <w:pStyle w:val="Heading2"/>
       <w:lvlText w:val="%1.%2"/>
       <w:lvlJc w:val="left"/>
       <w:pPr>
@@ -13410,7 +13411,7 @@
     <w:lvl w:ilvl="2">
       <w:start w:val="1"/>
       <w:numFmt w:val="decimal"/>
-      <w:pStyle w:val="Overskrift3"/>
+      <w:pStyle w:val="Heading3"/>
       <w:lvlText w:val="%1.%2.%3"/>
       <w:lvlJc w:val="left"/>
       <w:pPr>
@@ -13420,7 +13421,7 @@
     <w:lvl w:ilvl="3">
       <w:start w:val="1"/>
       <w:numFmt w:val="decimal"/>
-      <w:pStyle w:val="Overskrift4"/>
+      <w:pStyle w:val="Heading4"/>
       <w:lvlText w:val="%1.%2.%3.%4"/>
       <w:lvlJc w:val="left"/>
       <w:pPr>
@@ -13430,7 +13431,7 @@
     <w:lvl w:ilvl="4">
       <w:start w:val="1"/>
       <w:numFmt w:val="decimal"/>
-      <w:pStyle w:val="Overskrift5"/>
+      <w:pStyle w:val="Heading5"/>
       <w:lvlText w:val="%1.%2.%3.%4.%5"/>
       <w:lvlJc w:val="left"/>
       <w:pPr>
@@ -13440,7 +13441,7 @@
     <w:lvl w:ilvl="5">
       <w:start w:val="1"/>
       <w:numFmt w:val="decimal"/>
-      <w:pStyle w:val="Overskrift6"/>
+      <w:pStyle w:val="Heading6"/>
       <w:lvlText w:val="%1.%2.%3.%4.%5.%6"/>
       <w:lvlJc w:val="left"/>
       <w:pPr>
@@ -13450,7 +13451,7 @@
     <w:lvl w:ilvl="6">
       <w:start w:val="1"/>
       <w:numFmt w:val="decimal"/>
-      <w:pStyle w:val="Overskrift7"/>
+      <w:pStyle w:val="Heading7"/>
       <w:lvlText w:val="%1.%2.%3.%4.%5.%6.%7"/>
       <w:lvlJc w:val="left"/>
       <w:pPr>
@@ -13460,7 +13461,7 @@
     <w:lvl w:ilvl="7">
       <w:start w:val="1"/>
       <w:numFmt w:val="decimal"/>
-      <w:pStyle w:val="Overskrift8"/>
+      <w:pStyle w:val="Heading8"/>
       <w:lvlText w:val="%1.%2.%3.%4.%5.%6.%7.%8"/>
       <w:lvlJc w:val="left"/>
       <w:pPr>
@@ -13470,7 +13471,7 @@
     <w:lvl w:ilvl="8">
       <w:start w:val="1"/>
       <w:numFmt w:val="decimal"/>
-      <w:pStyle w:val="Overskrift9"/>
+      <w:pStyle w:val="Heading9"/>
       <w:lvlText w:val="%1.%2.%3.%4.%5.%6.%7.%8.%9"/>
       <w:lvlJc w:val="left"/>
       <w:pPr>
@@ -13478,7 +13479,7 @@
       </w:pPr>
     </w:lvl>
   </w:abstractNum>
-  <w:abstractNum w:abstractNumId="35">
+  <w:abstractNum w:abstractNumId="35" w15:restartNumberingAfterBreak="0">
     <w:nsid w:val="6C2E7D38"/>
     <w:multiLevelType w:val="hybridMultilevel"/>
     <w:tmpl w:val="2A661510"/>
@@ -13564,7 +13565,7 @@
       </w:pPr>
     </w:lvl>
   </w:abstractNum>
-  <w:abstractNum w:abstractNumId="36">
+  <w:abstractNum w:abstractNumId="36" w15:restartNumberingAfterBreak="0">
     <w:nsid w:val="71B45C60"/>
     <w:multiLevelType w:val="hybridMultilevel"/>
     <w:tmpl w:val="4EA68E2E"/>
@@ -13677,7 +13678,7 @@
       </w:rPr>
     </w:lvl>
   </w:abstractNum>
-  <w:abstractNum w:abstractNumId="37">
+  <w:abstractNum w:abstractNumId="37" w15:restartNumberingAfterBreak="0">
     <w:nsid w:val="72C003EA"/>
     <w:multiLevelType w:val="multilevel"/>
     <w:tmpl w:val="E6B68BA8"/>
@@ -13843,7 +13844,7 @@
       </w:rPr>
     </w:lvl>
   </w:abstractNum>
-  <w:abstractNum w:abstractNumId="38">
+  <w:abstractNum w:abstractNumId="38" w15:restartNumberingAfterBreak="0">
     <w:nsid w:val="740F4039"/>
     <w:multiLevelType w:val="hybridMultilevel"/>
     <w:tmpl w:val="11DEBD94"/>
@@ -13984,13 +13985,13 @@
       </w:rPr>
     </w:lvl>
   </w:abstractNum>
-  <w:abstractNum w:abstractNumId="39">
+  <w:abstractNum w:abstractNumId="39" w15:restartNumberingAfterBreak="0">
     <w:nsid w:val="76A31787"/>
     <w:multiLevelType w:val="hybridMultilevel"/>
     <w:tmpl w:val="2416AFC8"/>
     <w:lvl w:ilvl="0" w:tplc="03F4EB40">
       <w:numFmt w:val="bullet"/>
-      <w:pStyle w:val="Listeavsnitt"/>
+      <w:pStyle w:val="ListParagraph"/>
       <w:lvlText w:val="•"/>
       <w:lvlJc w:val="left"/>
       <w:pPr>
@@ -14097,7 +14098,7 @@
       </w:rPr>
     </w:lvl>
   </w:abstractNum>
-  <w:abstractNum w:abstractNumId="40">
+  <w:abstractNum w:abstractNumId="40" w15:restartNumberingAfterBreak="0">
     <w:nsid w:val="7CB920EB"/>
     <w:multiLevelType w:val="hybridMultilevel"/>
     <w:tmpl w:val="6A54865E"/>
@@ -14210,7 +14211,7 @@
       </w:rPr>
     </w:lvl>
   </w:abstractNum>
-  <w:abstractNum w:abstractNumId="41">
+  <w:abstractNum w:abstractNumId="41" w15:restartNumberingAfterBreak="0">
     <w:nsid w:val="7D9C1D73"/>
     <w:multiLevelType w:val="hybridMultilevel"/>
     <w:tmpl w:val="DCFC4954"/>
@@ -14323,7 +14324,7 @@
       </w:rPr>
     </w:lvl>
   </w:abstractNum>
-  <w:abstractNum w:abstractNumId="42">
+  <w:abstractNum w:abstractNumId="42" w15:restartNumberingAfterBreak="0">
     <w:nsid w:val="7F455BC3"/>
     <w:multiLevelType w:val="hybridMultilevel"/>
     <w:tmpl w:val="3064BC7A"/>
@@ -15389,15 +15390,16 @@
       <w:lang w:val="nb-NO"/>
     </w:rPr>
   </w:style>
-  <w:style w:type="paragraph" w:styleId="Overskrift1">
+  <w:style w:type="paragraph" w:styleId="Heading1">
     <w:name w:val="heading 1"/>
     <w:basedOn w:val="Num-Heading1"/>
     <w:next w:val="Normal"/>
-    <w:link w:val="Overskrift1Tegn"/>
+    <w:link w:val="Heading1Char"/>
     <w:uiPriority w:val="9"/>
     <w:qFormat/>
-    <w:rsid w:val="00AB4915"/>
+    <w:rsid w:val="00201907"/>
     <w:pPr>
+      <w:pageBreakBefore/>
       <w:numPr>
         <w:numId w:val="48"/>
       </w:numPr>
@@ -15409,11 +15411,11 @@
       <w:szCs w:val="24"/>
     </w:rPr>
   </w:style>
-  <w:style w:type="paragraph" w:styleId="Overskrift2">
+  <w:style w:type="paragraph" w:styleId="Heading2">
     <w:name w:val="heading 2"/>
     <w:basedOn w:val="Num-Heading2"/>
     <w:next w:val="Normal"/>
-    <w:link w:val="Overskrift2Tegn"/>
+    <w:link w:val="Heading2Char"/>
     <w:uiPriority w:val="9"/>
     <w:qFormat/>
     <w:rsid w:val="00FB2877"/>
@@ -15429,11 +15431,11 @@
       <w:szCs w:val="21"/>
     </w:rPr>
   </w:style>
-  <w:style w:type="paragraph" w:styleId="Overskrift3">
+  <w:style w:type="paragraph" w:styleId="Heading3">
     <w:name w:val="heading 3"/>
     <w:basedOn w:val="Num-Heading3"/>
     <w:next w:val="Normal"/>
-    <w:link w:val="Overskrift3Tegn"/>
+    <w:link w:val="Heading3Char"/>
     <w:uiPriority w:val="9"/>
     <w:qFormat/>
     <w:rsid w:val="00FB2877"/>
@@ -15448,11 +15450,11 @@
       <w:sz w:val="22"/>
     </w:rPr>
   </w:style>
-  <w:style w:type="paragraph" w:styleId="Overskrift4">
+  <w:style w:type="paragraph" w:styleId="Heading4">
     <w:name w:val="heading 4"/>
     <w:basedOn w:val="Heading4-noTOC"/>
     <w:next w:val="Normal"/>
-    <w:link w:val="Overskrift4Tegn"/>
+    <w:link w:val="Heading4Char"/>
     <w:uiPriority w:val="9"/>
     <w:qFormat/>
     <w:rsid w:val="00FB2877"/>
@@ -15467,11 +15469,11 @@
       <w:sz w:val="22"/>
     </w:rPr>
   </w:style>
-  <w:style w:type="paragraph" w:styleId="Overskrift5">
+  <w:style w:type="paragraph" w:styleId="Heading5">
     <w:name w:val="heading 5"/>
     <w:basedOn w:val="Normal"/>
     <w:next w:val="Normal"/>
-    <w:link w:val="Overskrift5Tegn"/>
+    <w:link w:val="Heading5Char"/>
     <w:uiPriority w:val="9"/>
     <w:rsid w:val="005F786D"/>
     <w:pPr>
@@ -15490,7 +15492,7 @@
       <w:u w:val="single"/>
     </w:rPr>
   </w:style>
-  <w:style w:type="paragraph" w:styleId="Overskrift6">
+  <w:style w:type="paragraph" w:styleId="Heading6">
     <w:name w:val="heading 6"/>
     <w:basedOn w:val="Normal"/>
     <w:next w:val="Normal"/>
@@ -15508,7 +15510,7 @@
       <w:sz w:val="24"/>
     </w:rPr>
   </w:style>
-  <w:style w:type="paragraph" w:styleId="Overskrift7">
+  <w:style w:type="paragraph" w:styleId="Heading7">
     <w:name w:val="heading 7"/>
     <w:basedOn w:val="Normal"/>
     <w:next w:val="Normal"/>
@@ -15527,7 +15529,7 @@
       <w:sz w:val="24"/>
     </w:rPr>
   </w:style>
-  <w:style w:type="paragraph" w:styleId="Overskrift8">
+  <w:style w:type="paragraph" w:styleId="Heading8">
     <w:name w:val="heading 8"/>
     <w:basedOn w:val="Normal"/>
     <w:next w:val="Normal"/>
@@ -15548,7 +15550,7 @@
       <w:u w:val="single"/>
     </w:rPr>
   </w:style>
-  <w:style w:type="paragraph" w:styleId="Overskrift9">
+  <w:style w:type="paragraph" w:styleId="Heading9">
     <w:name w:val="heading 9"/>
     <w:basedOn w:val="Normal"/>
     <w:next w:val="Normal"/>
@@ -15567,13 +15569,13 @@
       <w:bCs/>
     </w:rPr>
   </w:style>
-  <w:style w:type="character" w:default="1" w:styleId="Standardskriftforavsnitt">
+  <w:style w:type="character" w:default="1" w:styleId="DefaultParagraphFont">
     <w:name w:val="Default Paragraph Font"/>
     <w:uiPriority w:val="1"/>
     <w:semiHidden/>
     <w:unhideWhenUsed/>
   </w:style>
-  <w:style w:type="table" w:default="1" w:styleId="Vanligtabell">
+  <w:style w:type="table" w:default="1" w:styleId="TableNormal">
     <w:name w:val="Normal Table"/>
     <w:uiPriority w:val="99"/>
     <w:semiHidden/>
@@ -15588,7 +15590,7 @@
       </w:tblCellMar>
     </w:tblPr>
   </w:style>
-  <w:style w:type="numbering" w:default="1" w:styleId="Ingenliste">
+  <w:style w:type="numbering" w:default="1" w:styleId="NoList">
     <w:name w:val="No List"/>
     <w:uiPriority w:val="99"/>
     <w:semiHidden/>
@@ -15615,10 +15617,10 @@
       </w:numPr>
     </w:pPr>
   </w:style>
-  <w:style w:type="paragraph" w:styleId="Bunntekst">
+  <w:style w:type="paragraph" w:styleId="Footer">
     <w:name w:val="footer"/>
     <w:basedOn w:val="Normal"/>
-    <w:link w:val="BunntekstTegn"/>
+    <w:link w:val="FooterChar"/>
     <w:uiPriority w:val="99"/>
     <w:qFormat/>
     <w:rsid w:val="001213E2"/>
@@ -15644,7 +15646,7 @@
       <w:sz w:val="20"/>
     </w:rPr>
   </w:style>
-  <w:style w:type="character" w:styleId="Sidetall">
+  <w:style w:type="character" w:styleId="PageNumber">
     <w:name w:val="page number"/>
     <w:rsid w:val="00B112A6"/>
   </w:style>
@@ -15806,7 +15808,7 @@
       <w:sz w:val="24"/>
     </w:rPr>
   </w:style>
-  <w:style w:type="paragraph" w:styleId="INNH1">
+  <w:style w:type="paragraph" w:styleId="TOC1">
     <w:name w:val="toc 1"/>
     <w:basedOn w:val="Normal"/>
     <w:next w:val="Normal"/>
@@ -15840,7 +15842,7 @@
       <w:szCs w:val="32"/>
     </w:rPr>
   </w:style>
-  <w:style w:type="paragraph" w:styleId="INNH2">
+  <w:style w:type="paragraph" w:styleId="TOC2">
     <w:name w:val="toc 2"/>
     <w:basedOn w:val="Normal"/>
     <w:next w:val="Normal"/>
@@ -15857,7 +15859,7 @@
       <w:noProof/>
     </w:rPr>
   </w:style>
-  <w:style w:type="paragraph" w:styleId="INNH3">
+  <w:style w:type="paragraph" w:styleId="TOC3">
     <w:name w:val="toc 3"/>
     <w:basedOn w:val="Normal"/>
     <w:next w:val="Normal"/>
@@ -15874,7 +15876,7 @@
       <w:noProof/>
     </w:rPr>
   </w:style>
-  <w:style w:type="paragraph" w:styleId="INNH4">
+  <w:style w:type="paragraph" w:styleId="TOC4">
     <w:name w:val="toc 4"/>
     <w:basedOn w:val="Normal"/>
     <w:next w:val="Normal"/>
@@ -15891,7 +15893,7 @@
       <w:noProof/>
     </w:rPr>
   </w:style>
-  <w:style w:type="paragraph" w:styleId="INNH5">
+  <w:style w:type="paragraph" w:styleId="TOC5">
     <w:name w:val="toc 5"/>
     <w:basedOn w:val="Normal"/>
     <w:next w:val="Normal"/>
@@ -15909,7 +15911,7 @@
       <w:noProof/>
     </w:rPr>
   </w:style>
-  <w:style w:type="paragraph" w:styleId="INNH6">
+  <w:style w:type="paragraph" w:styleId="TOC6">
     <w:name w:val="toc 6"/>
     <w:basedOn w:val="Normal"/>
     <w:next w:val="Normal"/>
@@ -15927,7 +15929,7 @@
       <w:noProof/>
     </w:rPr>
   </w:style>
-  <w:style w:type="paragraph" w:styleId="INNH7">
+  <w:style w:type="paragraph" w:styleId="TOC7">
     <w:name w:val="toc 7"/>
     <w:basedOn w:val="Normal"/>
     <w:next w:val="Normal"/>
@@ -15945,7 +15947,7 @@
       <w:noProof/>
     </w:rPr>
   </w:style>
-  <w:style w:type="paragraph" w:styleId="INNH8">
+  <w:style w:type="paragraph" w:styleId="TOC8">
     <w:name w:val="toc 8"/>
     <w:basedOn w:val="Normal"/>
     <w:next w:val="Normal"/>
@@ -15963,7 +15965,7 @@
       <w:noProof/>
     </w:rPr>
   </w:style>
-  <w:style w:type="paragraph" w:styleId="INNH9">
+  <w:style w:type="paragraph" w:styleId="TOC9">
     <w:name w:val="toc 9"/>
     <w:basedOn w:val="Normal"/>
     <w:next w:val="Normal"/>
@@ -16010,7 +16012,7 @@
       <w:sz w:val="24"/>
     </w:rPr>
   </w:style>
-  <w:style w:type="character" w:styleId="Fulgthyperkobling">
+  <w:style w:type="character" w:styleId="FollowedHyperlink">
     <w:name w:val="FollowedHyperlink"/>
     <w:rsid w:val="000542EC"/>
     <w:rPr>
@@ -16018,7 +16020,7 @@
       <w:u w:val="single"/>
     </w:rPr>
   </w:style>
-  <w:style w:type="character" w:styleId="Hyperkobling">
+  <w:style w:type="character" w:styleId="Hyperlink">
     <w:name w:val="Hyperlink"/>
     <w:uiPriority w:val="99"/>
     <w:rsid w:val="000542EC"/>
@@ -16077,7 +16079,7 @@
   </w:style>
   <w:style w:type="numbering" w:customStyle="1" w:styleId="Headings">
     <w:name w:val="Headings"/>
-    <w:basedOn w:val="Ingenliste"/>
+    <w:basedOn w:val="NoList"/>
     <w:semiHidden/>
     <w:rsid w:val="00561B0F"/>
     <w:pPr>
@@ -16086,10 +16088,10 @@
       </w:numPr>
     </w:pPr>
   </w:style>
-  <w:style w:type="paragraph" w:styleId="Topptekst">
+  <w:style w:type="paragraph" w:styleId="Header">
     <w:name w:val="header"/>
     <w:basedOn w:val="Normal"/>
-    <w:link w:val="TopptekstTegn"/>
+    <w:link w:val="HeaderChar"/>
     <w:uiPriority w:val="99"/>
     <w:rsid w:val="000542EC"/>
     <w:pPr>
@@ -16117,7 +16119,7 @@
   </w:style>
   <w:style w:type="paragraph" w:customStyle="1" w:styleId="SectionDivider">
     <w:name w:val="Section Divider"/>
-    <w:basedOn w:val="Overskrift1"/>
+    <w:basedOn w:val="Heading1"/>
     <w:link w:val="SectionDividerChar"/>
     <w:rsid w:val="0073203B"/>
     <w:pPr>
@@ -16220,7 +16222,7 @@
   </w:style>
   <w:style w:type="numbering" w:customStyle="1" w:styleId="PhasesTasksSteps">
     <w:name w:val="Phases Tasks Steps"/>
-    <w:basedOn w:val="Ingenliste"/>
+    <w:basedOn w:val="NoList"/>
     <w:semiHidden/>
     <w:rsid w:val="00706056"/>
     <w:pPr>
@@ -16527,7 +16529,7 @@
   </w:style>
   <w:style w:type="paragraph" w:customStyle="1" w:styleId="Deliverables">
     <w:name w:val="Deliverables"/>
-    <w:basedOn w:val="Overskrift7"/>
+    <w:basedOn w:val="Heading7"/>
     <w:next w:val="Normal"/>
     <w:rsid w:val="00706056"/>
     <w:pPr>
@@ -16539,7 +16541,7 @@
   </w:style>
   <w:style w:type="paragraph" w:customStyle="1" w:styleId="Deliverables2">
     <w:name w:val="Deliverables 2"/>
-    <w:basedOn w:val="Overskrift7"/>
+    <w:basedOn w:val="Heading7"/>
     <w:next w:val="Normal"/>
     <w:semiHidden/>
     <w:rsid w:val="00706056"/>
@@ -16661,7 +16663,7 @@
       </w:numPr>
     </w:pPr>
   </w:style>
-  <w:style w:type="paragraph" w:styleId="Figurliste">
+  <w:style w:type="paragraph" w:styleId="TableofFigures">
     <w:name w:val="table of figures"/>
     <w:aliases w:val="Table of Figures-A4"/>
     <w:basedOn w:val="Normal"/>
@@ -16693,7 +16695,7 @@
   </w:style>
   <w:style w:type="numbering" w:customStyle="1" w:styleId="Bullets">
     <w:name w:val="Bullets"/>
-    <w:basedOn w:val="Ingenliste"/>
+    <w:basedOn w:val="NoList"/>
     <w:semiHidden/>
     <w:rsid w:val="009C3601"/>
     <w:pPr>
@@ -16822,7 +16824,7 @@
   </w:style>
   <w:style w:type="numbering" w:customStyle="1" w:styleId="NumberedLists">
     <w:name w:val="Numbered Lists"/>
-    <w:basedOn w:val="Ingenliste"/>
+    <w:basedOn w:val="NoList"/>
     <w:semiHidden/>
     <w:rsid w:val="008604ED"/>
     <w:pPr>
@@ -16879,9 +16881,9 @@
       <w:sz w:val="24"/>
     </w:rPr>
   </w:style>
-  <w:style w:type="character" w:styleId="Utheving">
+  <w:style w:type="character" w:styleId="Emphasis">
     <w:name w:val="Emphasis"/>
-    <w:basedOn w:val="Standardskriftforavsnitt"/>
+    <w:basedOn w:val="DefaultParagraphFont"/>
     <w:uiPriority w:val="20"/>
     <w:qFormat/>
     <w:rsid w:val="008B1A2F"/>
@@ -16987,7 +16989,7 @@
   </w:style>
   <w:style w:type="numbering" w:customStyle="1" w:styleId="Headings-noTOC">
     <w:name w:val="Headings-no TOC"/>
-    <w:basedOn w:val="Ingenliste"/>
+    <w:basedOn w:val="NoList"/>
     <w:semiHidden/>
     <w:rsid w:val="008A13CA"/>
     <w:pPr>
@@ -17070,7 +17072,7 @@
   </w:style>
   <w:style w:type="numbering" w:customStyle="1" w:styleId="Bullets2">
     <w:name w:val="Bullets 2"/>
-    <w:basedOn w:val="Ingenliste"/>
+    <w:basedOn w:val="NoList"/>
     <w:semiHidden/>
     <w:rsid w:val="009C3601"/>
     <w:pPr>
@@ -17156,7 +17158,7 @@
   </w:style>
   <w:style w:type="numbering" w:customStyle="1" w:styleId="TableBullets">
     <w:name w:val="Table Bullets"/>
-    <w:basedOn w:val="Ingenliste"/>
+    <w:basedOn w:val="NoList"/>
     <w:semiHidden/>
     <w:rsid w:val="00496F26"/>
     <w:pPr>
@@ -17281,7 +17283,7 @@
   </w:style>
   <w:style w:type="numbering" w:customStyle="1" w:styleId="TableBullets2">
     <w:name w:val="Table Bullets 2"/>
-    <w:basedOn w:val="Ingenliste"/>
+    <w:basedOn w:val="NoList"/>
     <w:semiHidden/>
     <w:rsid w:val="00664BB2"/>
     <w:pPr>
@@ -17292,7 +17294,7 @@
   </w:style>
   <w:style w:type="table" w:customStyle="1" w:styleId="TableStyle-RowGrey">
     <w:name w:val="Table Style-Row Grey"/>
-    <w:basedOn w:val="Vanligtabell"/>
+    <w:basedOn w:val="TableNormal"/>
     <w:rsid w:val="00680DB3"/>
     <w:pPr>
       <w:jc w:val="center"/>
@@ -17354,7 +17356,7 @@
   </w:style>
   <w:style w:type="character" w:customStyle="1" w:styleId="Redtext">
     <w:name w:val="Red text"/>
-    <w:basedOn w:val="Standardskriftforavsnitt"/>
+    <w:basedOn w:val="DefaultParagraphFont"/>
     <w:rsid w:val="008B1A2F"/>
     <w:rPr>
       <w:color w:val="FF0000"/>
@@ -17377,9 +17379,9 @@
       <w:sz w:val="24"/>
     </w:rPr>
   </w:style>
-  <w:style w:type="character" w:styleId="Sterk">
+  <w:style w:type="character" w:styleId="Strong">
     <w:name w:val="Strong"/>
-    <w:basedOn w:val="Standardskriftforavsnitt"/>
+    <w:basedOn w:val="DefaultParagraphFont"/>
     <w:qFormat/>
     <w:rsid w:val="008B1A2F"/>
     <w:rPr>
@@ -17389,7 +17391,7 @@
   </w:style>
   <w:style w:type="table" w:customStyle="1" w:styleId="TableStyle-ColGrey">
     <w:name w:val="Table Style-Col Grey"/>
-    <w:basedOn w:val="Vanligtabell"/>
+    <w:basedOn w:val="TableNormal"/>
     <w:rsid w:val="00680DB3"/>
     <w:pPr>
       <w:jc w:val="center"/>
@@ -17453,7 +17455,7 @@
   </w:style>
   <w:style w:type="table" w:customStyle="1" w:styleId="TableStyleBlack">
     <w:name w:val="Table Style Black"/>
-    <w:basedOn w:val="Vanligtabell"/>
+    <w:basedOn w:val="TableNormal"/>
     <w:rsid w:val="00680DB3"/>
     <w:rPr>
       <w:rFonts w:ascii="Arial" w:hAnsi="Arial"/>
@@ -17498,7 +17500,7 @@
   </w:style>
   <w:style w:type="table" w:customStyle="1" w:styleId="TableStyleDarkBlue">
     <w:name w:val="Table Style Dark Blue"/>
-    <w:basedOn w:val="Vanligtabell"/>
+    <w:basedOn w:val="TableNormal"/>
     <w:rsid w:val="00680DB3"/>
     <w:rPr>
       <w:rFonts w:ascii="Arial" w:hAnsi="Arial"/>
@@ -17552,7 +17554,7 @@
   </w:style>
   <w:style w:type="table" w:customStyle="1" w:styleId="TableStyleMedBlue">
     <w:name w:val="Table Style Med Blue"/>
-    <w:basedOn w:val="Vanligtabell"/>
+    <w:basedOn w:val="TableNormal"/>
     <w:rsid w:val="00680DB3"/>
     <w:rPr>
       <w:rFonts w:ascii="Arial" w:hAnsi="Arial"/>
@@ -17591,7 +17593,7 @@
   </w:style>
   <w:style w:type="table" w:customStyle="1" w:styleId="TableStyleBrown">
     <w:name w:val="Table Style Brown"/>
-    <w:basedOn w:val="Vanligtabell"/>
+    <w:basedOn w:val="TableNormal"/>
     <w:rsid w:val="00680DB3"/>
     <w:rPr>
       <w:rFonts w:ascii="Arial" w:hAnsi="Arial"/>
@@ -17630,7 +17632,7 @@
   </w:style>
   <w:style w:type="table" w:customStyle="1" w:styleId="TableStyleRed">
     <w:name w:val="Table Style Red"/>
-    <w:basedOn w:val="Vanligtabell"/>
+    <w:basedOn w:val="TableNormal"/>
     <w:rsid w:val="00680DB3"/>
     <w:rPr>
       <w:rFonts w:ascii="Arial" w:hAnsi="Arial"/>
@@ -17668,7 +17670,7 @@
   </w:style>
   <w:style w:type="table" w:customStyle="1" w:styleId="TableStyleLtBlue">
     <w:name w:val="Table Style Lt Blue"/>
-    <w:basedOn w:val="Vanligtabell"/>
+    <w:basedOn w:val="TableNormal"/>
     <w:rsid w:val="00680DB3"/>
     <w:rPr>
       <w:rFonts w:ascii="Arial" w:hAnsi="Arial"/>
@@ -17707,7 +17709,7 @@
   </w:style>
   <w:style w:type="table" w:customStyle="1" w:styleId="TableStyle-ColLtBlue">
     <w:name w:val="Table Style-Col Lt Blue"/>
-    <w:basedOn w:val="Vanligtabell"/>
+    <w:basedOn w:val="TableNormal"/>
     <w:rsid w:val="00680DB3"/>
     <w:rPr>
       <w:rFonts w:ascii="Arial" w:hAnsi="Arial"/>
@@ -17755,7 +17757,7 @@
   </w:style>
   <w:style w:type="table" w:customStyle="1" w:styleId="TableStyle-RowLtBlue">
     <w:name w:val="Table Style-Row Lt Blue"/>
-    <w:basedOn w:val="Vanligtabell"/>
+    <w:basedOn w:val="TableNormal"/>
     <w:rsid w:val="00680DB3"/>
     <w:pPr>
       <w:jc w:val="center"/>
@@ -17803,7 +17805,7 @@
   </w:style>
   <w:style w:type="table" w:customStyle="1" w:styleId="TableStyle-TasksDeliverGrey">
     <w:name w:val="Table Style-Tasks/Deliver Grey"/>
-    <w:basedOn w:val="Vanligtabell"/>
+    <w:basedOn w:val="TableNormal"/>
     <w:rsid w:val="00680DB3"/>
     <w:rPr>
       <w:rFonts w:ascii="Arial" w:hAnsi="Arial"/>
@@ -17883,7 +17885,7 @@
   </w:style>
   <w:style w:type="table" w:customStyle="1" w:styleId="TableStyle-TasksDeliverLtBlue">
     <w:name w:val="Table Style-Tasks/Deliver Lt Blue"/>
-    <w:basedOn w:val="Vanligtabell"/>
+    <w:basedOn w:val="TableNormal"/>
     <w:rsid w:val="00680DB3"/>
     <w:rPr>
       <w:rFonts w:ascii="Arial" w:hAnsi="Arial"/>
@@ -17930,7 +17932,7 @@
       </w:pPr>
     </w:tblStylePr>
   </w:style>
-  <w:style w:type="paragraph" w:styleId="Overskriftforinnholdsfortegnelse">
+  <w:style w:type="paragraph" w:styleId="TOCHeading">
     <w:name w:val="TOC Heading"/>
     <w:basedOn w:val="Normal"/>
     <w:next w:val="Normal"/>
@@ -17947,7 +17949,7 @@
       <w:szCs w:val="20"/>
     </w:rPr>
   </w:style>
-  <w:style w:type="paragraph" w:styleId="Fotnotetekst">
+  <w:style w:type="paragraph" w:styleId="FootnoteText">
     <w:name w:val="footnote text"/>
     <w:basedOn w:val="Normal"/>
     <w:semiHidden/>
@@ -17958,7 +17960,7 @@
       <w:szCs w:val="20"/>
     </w:rPr>
   </w:style>
-  <w:style w:type="character" w:styleId="Fotnotereferanse">
+  <w:style w:type="character" w:styleId="FootnoteReference">
     <w:name w:val="footnote reference"/>
     <w:semiHidden/>
     <w:rsid w:val="00A76E1D"/>
@@ -17982,10 +17984,10 @@
       <w:spacing w:after="0"/>
     </w:pPr>
   </w:style>
-  <w:style w:type="character" w:customStyle="1" w:styleId="Overskrift2Tegn">
-    <w:name w:val="Overskrift 2 Tegn"/>
-    <w:basedOn w:val="Standardskriftforavsnitt"/>
-    <w:link w:val="Overskrift2"/>
+  <w:style w:type="character" w:customStyle="1" w:styleId="Heading2Char">
+    <w:name w:val="Heading 2 Char"/>
+    <w:basedOn w:val="DefaultParagraphFont"/>
+    <w:link w:val="Heading2"/>
     <w:uiPriority w:val="9"/>
     <w:rsid w:val="00FB2877"/>
     <w:rPr>
@@ -18017,7 +18019,7 @@
   </w:style>
   <w:style w:type="character" w:customStyle="1" w:styleId="SectionDividerChar">
     <w:name w:val="Section Divider Char"/>
-    <w:basedOn w:val="Standardskriftforavsnitt"/>
+    <w:basedOn w:val="DefaultParagraphFont"/>
     <w:link w:val="SectionDivider"/>
     <w:rsid w:val="00371569"/>
     <w:rPr>
@@ -18031,7 +18033,7 @@
   </w:style>
   <w:style w:type="numbering" w:customStyle="1" w:styleId="Num-Headings">
     <w:name w:val="Num-Headings"/>
-    <w:basedOn w:val="Ingenliste"/>
+    <w:basedOn w:val="NoList"/>
     <w:semiHidden/>
     <w:rsid w:val="004A3B28"/>
     <w:pPr>
@@ -18042,7 +18044,7 @@
   </w:style>
   <w:style w:type="character" w:customStyle="1" w:styleId="TableTextChar">
     <w:name w:val="Table Text Char"/>
-    <w:basedOn w:val="Standardskriftforavsnitt"/>
+    <w:basedOn w:val="DefaultParagraphFont"/>
     <w:link w:val="TableText"/>
     <w:rsid w:val="005D4B8F"/>
     <w:rPr>
@@ -18052,7 +18054,7 @@
   </w:style>
   <w:style w:type="paragraph" w:customStyle="1" w:styleId="Footer-left">
     <w:name w:val="Footer-left"/>
-    <w:basedOn w:val="Bunntekst"/>
+    <w:basedOn w:val="Footer"/>
     <w:rsid w:val="0090753B"/>
     <w:rPr>
       <w:szCs w:val="11"/>
@@ -18077,10 +18079,10 @@
       <w:i/>
     </w:rPr>
   </w:style>
-  <w:style w:type="character" w:customStyle="1" w:styleId="BunntekstTegn">
-    <w:name w:val="Bunntekst Tegn"/>
-    <w:basedOn w:val="Standardskriftforavsnitt"/>
-    <w:link w:val="Bunntekst"/>
+  <w:style w:type="character" w:customStyle="1" w:styleId="FooterChar">
+    <w:name w:val="Footer Char"/>
+    <w:basedOn w:val="DefaultParagraphFont"/>
+    <w:link w:val="Footer"/>
     <w:uiPriority w:val="99"/>
     <w:rsid w:val="00F45A52"/>
     <w:rPr>
@@ -18101,7 +18103,7 @@
   </w:style>
   <w:style w:type="table" w:customStyle="1" w:styleId="TableStyleWhite">
     <w:name w:val="Table Style White"/>
-    <w:basedOn w:val="Vanligtabell"/>
+    <w:basedOn w:val="TableNormal"/>
     <w:uiPriority w:val="99"/>
     <w:qFormat/>
     <w:rsid w:val="00680DB3"/>
@@ -18146,10 +18148,10 @@
       </w:tcPr>
     </w:tblStylePr>
   </w:style>
-  <w:style w:type="character" w:customStyle="1" w:styleId="TopptekstTegn">
-    <w:name w:val="Topptekst Tegn"/>
-    <w:basedOn w:val="Standardskriftforavsnitt"/>
-    <w:link w:val="Topptekst"/>
+  <w:style w:type="character" w:customStyle="1" w:styleId="HeaderChar">
+    <w:name w:val="Header Char"/>
+    <w:basedOn w:val="DefaultParagraphFont"/>
+    <w:link w:val="Header"/>
     <w:uiPriority w:val="99"/>
     <w:rsid w:val="00037BAE"/>
     <w:rPr>
@@ -18174,12 +18176,12 @@
       <w:snapToGrid w:val="0"/>
     </w:rPr>
   </w:style>
-  <w:style w:type="character" w:customStyle="1" w:styleId="Overskrift1Tegn">
-    <w:name w:val="Overskrift 1 Tegn"/>
-    <w:basedOn w:val="Standardskriftforavsnitt"/>
-    <w:link w:val="Overskrift1"/>
+  <w:style w:type="character" w:customStyle="1" w:styleId="Heading1Char">
+    <w:name w:val="Heading 1 Char"/>
+    <w:basedOn w:val="DefaultParagraphFont"/>
+    <w:link w:val="Heading1"/>
     <w:uiPriority w:val="9"/>
-    <w:rsid w:val="00AB4915"/>
+    <w:rsid w:val="00201907"/>
     <w:rPr>
       <w:rFonts w:ascii="Georgia" w:eastAsia="Times New Roman" w:hAnsi="Georgia" w:cs="Arial"/>
       <w:b/>
@@ -18190,7 +18192,7 @@
   </w:style>
   <w:style w:type="table" w:customStyle="1" w:styleId="TableStyleBlackWhite">
     <w:name w:val="Table Style Black/White"/>
-    <w:basedOn w:val="Vanligtabell"/>
+    <w:basedOn w:val="TableNormal"/>
     <w:rsid w:val="00680DB3"/>
     <w:rPr>
       <w:rFonts w:ascii="Arial" w:hAnsi="Arial"/>
@@ -18242,10 +18244,10 @@
       <w:b/>
     </w:rPr>
   </w:style>
-  <w:style w:type="paragraph" w:styleId="Bobletekst">
+  <w:style w:type="paragraph" w:styleId="BalloonText">
     <w:name w:val="Balloon Text"/>
     <w:basedOn w:val="Normal"/>
-    <w:link w:val="BobletekstTegn"/>
+    <w:link w:val="BalloonTextChar"/>
     <w:uiPriority w:val="99"/>
     <w:rsid w:val="000A06FC"/>
     <w:pPr>
@@ -18257,10 +18259,10 @@
       <w:szCs w:val="16"/>
     </w:rPr>
   </w:style>
-  <w:style w:type="character" w:customStyle="1" w:styleId="BobletekstTegn">
-    <w:name w:val="Bobletekst Tegn"/>
-    <w:basedOn w:val="Standardskriftforavsnitt"/>
-    <w:link w:val="Bobletekst"/>
+  <w:style w:type="character" w:customStyle="1" w:styleId="BalloonTextChar">
+    <w:name w:val="Balloon Text Char"/>
+    <w:basedOn w:val="DefaultParagraphFont"/>
+    <w:link w:val="BalloonText"/>
     <w:uiPriority w:val="99"/>
     <w:rsid w:val="000A06FC"/>
     <w:rPr>
@@ -18269,7 +18271,7 @@
       <w:szCs w:val="16"/>
     </w:rPr>
   </w:style>
-  <w:style w:type="paragraph" w:styleId="Listeavsnitt">
+  <w:style w:type="paragraph" w:styleId="ListParagraph">
     <w:name w:val="List Paragraph"/>
     <w:basedOn w:val="Normal"/>
     <w:uiPriority w:val="34"/>
@@ -18304,7 +18306,7 @@
   </w:style>
   <w:style w:type="numbering" w:customStyle="1" w:styleId="StilPunktmerket">
     <w:name w:val="Stil Punktmerket"/>
-    <w:basedOn w:val="Ingenliste"/>
+    <w:basedOn w:val="NoList"/>
     <w:rsid w:val="00242F66"/>
     <w:pPr>
       <w:numPr>
@@ -18327,11 +18329,11 @@
       <w:u w:val="single"/>
     </w:rPr>
   </w:style>
-  <w:style w:type="paragraph" w:styleId="Bildetekst">
+  <w:style w:type="paragraph" w:styleId="Caption">
     <w:name w:val="caption"/>
     <w:basedOn w:val="Normal"/>
     <w:next w:val="Normal"/>
-    <w:link w:val="BildetekstTegn"/>
+    <w:link w:val="CaptionChar"/>
     <w:qFormat/>
     <w:rsid w:val="002B3817"/>
     <w:pPr>
@@ -18345,10 +18347,10 @@
       <w:szCs w:val="20"/>
     </w:rPr>
   </w:style>
-  <w:style w:type="character" w:customStyle="1" w:styleId="BildetekstTegn">
-    <w:name w:val="Bildetekst Tegn"/>
-    <w:basedOn w:val="Standardskriftforavsnitt"/>
-    <w:link w:val="Bildetekst"/>
+  <w:style w:type="character" w:customStyle="1" w:styleId="CaptionChar">
+    <w:name w:val="Caption Char"/>
+    <w:basedOn w:val="DefaultParagraphFont"/>
+    <w:link w:val="Caption"/>
     <w:rsid w:val="002B3817"/>
     <w:rPr>
       <w:rFonts w:ascii="Times New Roman" w:eastAsia="Times New Roman" w:hAnsi="Times New Roman"/>
@@ -18372,7 +18374,7 @@
       <w:szCs w:val="24"/>
     </w:rPr>
   </w:style>
-  <w:style w:type="paragraph" w:styleId="Punktliste">
+  <w:style w:type="paragraph" w:styleId="ListBullet">
     <w:name w:val="List Bullet"/>
     <w:basedOn w:val="Normal"/>
     <w:autoRedefine/>
@@ -18405,9 +18407,9 @@
       <w:lang w:val="nb-NO"/>
     </w:rPr>
   </w:style>
-  <w:style w:type="character" w:styleId="Merknadsreferanse">
+  <w:style w:type="character" w:styleId="CommentReference">
     <w:name w:val="annotation reference"/>
-    <w:basedOn w:val="Standardskriftforavsnitt"/>
+    <w:basedOn w:val="DefaultParagraphFont"/>
     <w:uiPriority w:val="99"/>
     <w:semiHidden/>
     <w:unhideWhenUsed/>
@@ -18417,10 +18419,10 @@
       <w:szCs w:val="16"/>
     </w:rPr>
   </w:style>
-  <w:style w:type="paragraph" w:styleId="Merknadstekst">
+  <w:style w:type="paragraph" w:styleId="CommentText">
     <w:name w:val="annotation text"/>
     <w:basedOn w:val="Normal"/>
-    <w:link w:val="MerknadstekstTegn"/>
+    <w:link w:val="CommentTextChar"/>
     <w:uiPriority w:val="99"/>
     <w:unhideWhenUsed/>
     <w:rsid w:val="00B42314"/>
@@ -18429,21 +18431,21 @@
       <w:szCs w:val="20"/>
     </w:rPr>
   </w:style>
-  <w:style w:type="character" w:customStyle="1" w:styleId="MerknadstekstTegn">
-    <w:name w:val="Merknadstekst Tegn"/>
-    <w:basedOn w:val="Standardskriftforavsnitt"/>
-    <w:link w:val="Merknadstekst"/>
+  <w:style w:type="character" w:customStyle="1" w:styleId="CommentTextChar">
+    <w:name w:val="Comment Text Char"/>
+    <w:basedOn w:val="DefaultParagraphFont"/>
+    <w:link w:val="CommentText"/>
     <w:uiPriority w:val="99"/>
     <w:rsid w:val="00B42314"/>
     <w:rPr>
       <w:rFonts w:ascii="Arial" w:eastAsia="Times New Roman" w:hAnsi="Arial" w:cs="Arial"/>
     </w:rPr>
   </w:style>
-  <w:style w:type="paragraph" w:styleId="Kommentaremne">
+  <w:style w:type="paragraph" w:styleId="CommentSubject">
     <w:name w:val="annotation subject"/>
-    <w:basedOn w:val="Merknadstekst"/>
-    <w:next w:val="Merknadstekst"/>
-    <w:link w:val="KommentaremneTegn"/>
+    <w:basedOn w:val="CommentText"/>
+    <w:next w:val="CommentText"/>
+    <w:link w:val="CommentSubjectChar"/>
     <w:uiPriority w:val="99"/>
     <w:semiHidden/>
     <w:unhideWhenUsed/>
@@ -18453,10 +18455,10 @@
       <w:bCs/>
     </w:rPr>
   </w:style>
-  <w:style w:type="character" w:customStyle="1" w:styleId="KommentaremneTegn">
-    <w:name w:val="Kommentaremne Tegn"/>
-    <w:basedOn w:val="MerknadstekstTegn"/>
-    <w:link w:val="Kommentaremne"/>
+  <w:style w:type="character" w:customStyle="1" w:styleId="CommentSubjectChar">
+    <w:name w:val="Comment Subject Char"/>
+    <w:basedOn w:val="CommentTextChar"/>
+    <w:link w:val="CommentSubject"/>
     <w:uiPriority w:val="99"/>
     <w:semiHidden/>
     <w:rsid w:val="00B42314"/>
@@ -18466,9 +18468,9 @@
       <w:bCs/>
     </w:rPr>
   </w:style>
-  <w:style w:type="table" w:styleId="Tabellrutenett">
+  <w:style w:type="table" w:styleId="TableGrid">
     <w:name w:val="Table Grid"/>
-    <w:basedOn w:val="Vanligtabell"/>
+    <w:basedOn w:val="TableNormal"/>
     <w:uiPriority w:val="39"/>
     <w:rsid w:val="00C85B01"/>
     <w:tblPr>
@@ -18499,9 +18501,9 @@
       <w:lang w:eastAsia="nb-NO"/>
     </w:rPr>
   </w:style>
-  <w:style w:type="table" w:styleId="Rutenettabell1lys-uthevingsfarge2">
+  <w:style w:type="table" w:styleId="GridTable1Light-Accent2">
     <w:name w:val="Grid Table 1 Light Accent 2"/>
-    <w:basedOn w:val="Vanligtabell"/>
+    <w:basedOn w:val="TableNormal"/>
     <w:uiPriority w:val="46"/>
     <w:rsid w:val="00587C3B"/>
     <w:tblPr>
@@ -18553,9 +18555,9 @@
       </w:rPr>
     </w:tblStylePr>
   </w:style>
-  <w:style w:type="table" w:styleId="Rutenettabell4-uthevingsfarge1">
+  <w:style w:type="table" w:styleId="GridTable4-Accent1">
     <w:name w:val="Grid Table 4 Accent 1"/>
-    <w:basedOn w:val="Vanligtabell"/>
+    <w:basedOn w:val="TableNormal"/>
     <w:uiPriority w:val="49"/>
     <w:rsid w:val="00FF3374"/>
     <w:tblPr>
@@ -18626,9 +18628,9 @@
       </w:tcPr>
     </w:tblStylePr>
   </w:style>
-  <w:style w:type="table" w:styleId="Rutenettabell1lys-uthevingsfarge1">
+  <w:style w:type="table" w:styleId="GridTable1Light-Accent1">
     <w:name w:val="Grid Table 1 Light Accent 1"/>
-    <w:basedOn w:val="Vanligtabell"/>
+    <w:basedOn w:val="TableNormal"/>
     <w:uiPriority w:val="46"/>
     <w:rsid w:val="00FC578F"/>
     <w:rPr>
@@ -18686,9 +18688,9 @@
       </w:rPr>
     </w:tblStylePr>
   </w:style>
-  <w:style w:type="table" w:styleId="Rutenettabell1lys-uthevingsfarge3">
+  <w:style w:type="table" w:styleId="GridTable1Light-Accent3">
     <w:name w:val="Grid Table 1 Light Accent 3"/>
-    <w:basedOn w:val="Vanligtabell"/>
+    <w:basedOn w:val="TableNormal"/>
     <w:uiPriority w:val="46"/>
     <w:rsid w:val="00CC3D3B"/>
     <w:tblPr>
@@ -18740,7 +18742,7 @@
       </w:rPr>
     </w:tblStylePr>
   </w:style>
-  <w:style w:type="paragraph" w:styleId="Revisjon">
+  <w:style w:type="paragraph" w:styleId="Revision">
     <w:name w:val="Revision"/>
     <w:hidden/>
     <w:uiPriority w:val="99"/>
@@ -18753,10 +18755,10 @@
       <w:lang w:val="nb-NO"/>
     </w:rPr>
   </w:style>
-  <w:style w:type="character" w:customStyle="1" w:styleId="Overskrift3Tegn">
-    <w:name w:val="Overskrift 3 Tegn"/>
-    <w:basedOn w:val="Standardskriftforavsnitt"/>
-    <w:link w:val="Overskrift3"/>
+  <w:style w:type="character" w:customStyle="1" w:styleId="Heading3Char">
+    <w:name w:val="Heading 3 Char"/>
+    <w:basedOn w:val="DefaultParagraphFont"/>
+    <w:link w:val="Heading3"/>
     <w:uiPriority w:val="9"/>
     <w:rsid w:val="00FB2877"/>
     <w:rPr>
@@ -18767,9 +18769,9 @@
       <w:lang w:val="nb-NO"/>
     </w:rPr>
   </w:style>
-  <w:style w:type="table" w:styleId="Vanligtabell1">
+  <w:style w:type="table" w:styleId="PlainTable1">
     <w:name w:val="Plain Table 1"/>
-    <w:basedOn w:val="Vanligtabell"/>
+    <w:basedOn w:val="TableNormal"/>
     <w:uiPriority w:val="41"/>
     <w:rsid w:val="00841C1B"/>
     <w:rPr>
@@ -18833,9 +18835,9 @@
       </w:tcPr>
     </w:tblStylePr>
   </w:style>
-  <w:style w:type="table" w:styleId="Rutenettabell4-uthevingsfarge3">
+  <w:style w:type="table" w:styleId="GridTable4-Accent3">
     <w:name w:val="Grid Table 4 Accent 3"/>
-    <w:basedOn w:val="Vanligtabell"/>
+    <w:basedOn w:val="TableNormal"/>
     <w:uiPriority w:val="49"/>
     <w:rsid w:val="00841C1B"/>
     <w:rPr>
@@ -18914,13 +18916,13 @@
   </w:style>
   <w:style w:type="character" w:customStyle="1" w:styleId="apple-converted-space">
     <w:name w:val="apple-converted-space"/>
-    <w:basedOn w:val="Standardskriftforavsnitt"/>
+    <w:basedOn w:val="DefaultParagraphFont"/>
     <w:rsid w:val="00841C1B"/>
   </w:style>
-  <w:style w:type="character" w:customStyle="1" w:styleId="Overskrift4Tegn">
-    <w:name w:val="Overskrift 4 Tegn"/>
-    <w:basedOn w:val="Standardskriftforavsnitt"/>
-    <w:link w:val="Overskrift4"/>
+  <w:style w:type="character" w:customStyle="1" w:styleId="Heading4Char">
+    <w:name w:val="Heading 4 Char"/>
+    <w:basedOn w:val="DefaultParagraphFont"/>
+    <w:link w:val="Heading4"/>
     <w:uiPriority w:val="9"/>
     <w:rsid w:val="00FB2877"/>
     <w:rPr>
@@ -18932,9 +18934,9 @@
       <w:lang w:val="nb-NO"/>
     </w:rPr>
   </w:style>
-  <w:style w:type="table" w:styleId="Listetabell4-uthevingsfarge3">
+  <w:style w:type="table" w:styleId="ListTable4-Accent3">
     <w:name w:val="List Table 4 Accent 3"/>
-    <w:basedOn w:val="Vanligtabell"/>
+    <w:basedOn w:val="TableNormal"/>
     <w:uiPriority w:val="49"/>
     <w:rsid w:val="00841C1B"/>
     <w:rPr>
@@ -19009,10 +19011,10 @@
       </w:tcPr>
     </w:tblStylePr>
   </w:style>
-  <w:style w:type="character" w:customStyle="1" w:styleId="Overskrift5Tegn">
-    <w:name w:val="Overskrift 5 Tegn"/>
-    <w:basedOn w:val="Standardskriftforavsnitt"/>
-    <w:link w:val="Overskrift5"/>
+  <w:style w:type="character" w:customStyle="1" w:styleId="Heading5Char">
+    <w:name w:val="Heading 5 Char"/>
+    <w:basedOn w:val="DefaultParagraphFont"/>
+    <w:link w:val="Heading5"/>
     <w:uiPriority w:val="9"/>
     <w:rsid w:val="00841C1B"/>
     <w:rPr>
@@ -19025,9 +19027,9 @@
       <w:lang w:val="nb-NO"/>
     </w:rPr>
   </w:style>
-  <w:style w:type="table" w:styleId="Listetabell4-uthevingsfarge1">
+  <w:style w:type="table" w:styleId="ListTable4-Accent1">
     <w:name w:val="List Table 4 Accent 1"/>
-    <w:basedOn w:val="Vanligtabell"/>
+    <w:basedOn w:val="TableNormal"/>
     <w:uiPriority w:val="49"/>
     <w:rsid w:val="00841C1B"/>
     <w:rPr>
@@ -19102,9 +19104,9 @@
       </w:tcPr>
     </w:tblStylePr>
   </w:style>
-  <w:style w:type="table" w:styleId="Rutenettabell6fargerik-uthevingsfarge1">
+  <w:style w:type="table" w:styleId="GridTable6Colorful-Accent1">
     <w:name w:val="Grid Table 6 Colorful Accent 1"/>
-    <w:basedOn w:val="Vanligtabell"/>
+    <w:basedOn w:val="TableNormal"/>
     <w:uiPriority w:val="51"/>
     <w:rsid w:val="00841C1B"/>
     <w:rPr>
@@ -19175,9 +19177,9 @@
       </w:tcPr>
     </w:tblStylePr>
   </w:style>
-  <w:style w:type="table" w:styleId="Rutenettabell6fargerik-uthevingsfarge3">
+  <w:style w:type="table" w:styleId="GridTable6Colorful-Accent3">
     <w:name w:val="Grid Table 6 Colorful Accent 3"/>
-    <w:basedOn w:val="Vanligtabell"/>
+    <w:basedOn w:val="TableNormal"/>
     <w:uiPriority w:val="51"/>
     <w:rsid w:val="00841C1B"/>
     <w:rPr>
@@ -19250,7 +19252,7 @@
   </w:style>
   <w:style w:type="paragraph" w:customStyle="1" w:styleId="Overskrift">
     <w:name w:val="Overskrift"/>
-    <w:basedOn w:val="Overskrift4"/>
+    <w:basedOn w:val="Heading4"/>
     <w:next w:val="Num-Heading4"/>
     <w:link w:val="OverskriftTegn"/>
     <w:qFormat/>
@@ -19262,7 +19264,7 @@
   </w:style>
   <w:style w:type="character" w:customStyle="1" w:styleId="OverskriftTegn">
     <w:name w:val="Overskrift Tegn"/>
-    <w:basedOn w:val="Overskrift4Tegn"/>
+    <w:basedOn w:val="Heading4Char"/>
     <w:link w:val="Overskrift"/>
     <w:rsid w:val="00661096"/>
     <w:rPr>
@@ -19276,7 +19278,7 @@
   </w:style>
   <w:style w:type="table" w:customStyle="1" w:styleId="GridTable1Light-Accent21">
     <w:name w:val="Grid Table 1 Light - Accent 21"/>
-    <w:basedOn w:val="Vanligtabell"/>
+    <w:basedOn w:val="TableNormal"/>
     <w:uiPriority w:val="46"/>
     <w:rsid w:val="005F786D"/>
     <w:tblPr>
@@ -19330,7 +19332,7 @@
   </w:style>
   <w:style w:type="table" w:customStyle="1" w:styleId="GridTable4-Accent11">
     <w:name w:val="Grid Table 4 - Accent 11"/>
-    <w:basedOn w:val="Vanligtabell"/>
+    <w:basedOn w:val="TableNormal"/>
     <w:uiPriority w:val="49"/>
     <w:rsid w:val="005F786D"/>
     <w:tblPr>
@@ -19403,7 +19405,7 @@
   </w:style>
   <w:style w:type="table" w:customStyle="1" w:styleId="GridTable1Light-Accent11">
     <w:name w:val="Grid Table 1 Light - Accent 11"/>
-    <w:basedOn w:val="Vanligtabell"/>
+    <w:basedOn w:val="TableNormal"/>
     <w:uiPriority w:val="46"/>
     <w:rsid w:val="005F786D"/>
     <w:rPr>
@@ -19463,7 +19465,7 @@
   </w:style>
   <w:style w:type="table" w:customStyle="1" w:styleId="GridTable1Light-Accent31">
     <w:name w:val="Grid Table 1 Light - Accent 31"/>
-    <w:basedOn w:val="Vanligtabell"/>
+    <w:basedOn w:val="TableNormal"/>
     <w:uiPriority w:val="46"/>
     <w:rsid w:val="005F786D"/>
     <w:tblPr>
@@ -19517,7 +19519,7 @@
   </w:style>
   <w:style w:type="table" w:customStyle="1" w:styleId="PlainTable11">
     <w:name w:val="Plain Table 11"/>
-    <w:basedOn w:val="Vanligtabell"/>
+    <w:basedOn w:val="TableNormal"/>
     <w:uiPriority w:val="41"/>
     <w:rsid w:val="005F786D"/>
     <w:rPr>
@@ -19583,7 +19585,7 @@
   </w:style>
   <w:style w:type="table" w:customStyle="1" w:styleId="GridTable4-Accent31">
     <w:name w:val="Grid Table 4 - Accent 31"/>
-    <w:basedOn w:val="Vanligtabell"/>
+    <w:basedOn w:val="TableNormal"/>
     <w:uiPriority w:val="49"/>
     <w:rsid w:val="005F786D"/>
     <w:rPr>
@@ -19662,7 +19664,7 @@
   </w:style>
   <w:style w:type="table" w:customStyle="1" w:styleId="ListTable4-Accent31">
     <w:name w:val="List Table 4 - Accent 31"/>
-    <w:basedOn w:val="Vanligtabell"/>
+    <w:basedOn w:val="TableNormal"/>
     <w:uiPriority w:val="49"/>
     <w:rsid w:val="005F786D"/>
     <w:rPr>
@@ -19739,7 +19741,7 @@
   </w:style>
   <w:style w:type="table" w:customStyle="1" w:styleId="ListTable4-Accent11">
     <w:name w:val="List Table 4 - Accent 11"/>
-    <w:basedOn w:val="Vanligtabell"/>
+    <w:basedOn w:val="TableNormal"/>
     <w:uiPriority w:val="49"/>
     <w:rsid w:val="005F786D"/>
     <w:rPr>
@@ -19816,7 +19818,7 @@
   </w:style>
   <w:style w:type="table" w:customStyle="1" w:styleId="GridTable6Colorful-Accent11">
     <w:name w:val="Grid Table 6 Colorful - Accent 11"/>
-    <w:basedOn w:val="Vanligtabell"/>
+    <w:basedOn w:val="TableNormal"/>
     <w:uiPriority w:val="51"/>
     <w:rsid w:val="005F786D"/>
     <w:rPr>
@@ -19889,7 +19891,7 @@
   </w:style>
   <w:style w:type="table" w:customStyle="1" w:styleId="GridTable6Colorful-Accent31">
     <w:name w:val="Grid Table 6 Colorful - Accent 31"/>
-    <w:basedOn w:val="Vanligtabell"/>
+    <w:basedOn w:val="TableNormal"/>
     <w:uiPriority w:val="51"/>
     <w:rsid w:val="005F786D"/>
     <w:rPr>
@@ -19962,7 +19964,7 @@
   </w:style>
   <w:style w:type="table" w:customStyle="1" w:styleId="Rutenettabelllys11">
     <w:name w:val="Rutenettabell lys 11"/>
-    <w:basedOn w:val="Vanligtabell"/>
+    <w:basedOn w:val="TableNormal"/>
     <w:uiPriority w:val="46"/>
     <w:rsid w:val="00B92AC1"/>
     <w:rPr>
@@ -20022,7 +20024,7 @@
   </w:style>
   <w:style w:type="table" w:customStyle="1" w:styleId="Rutenettabelllys111">
     <w:name w:val="Rutenettabell lys 111"/>
-    <w:basedOn w:val="Vanligtabell"/>
+    <w:basedOn w:val="TableNormal"/>
     <w:uiPriority w:val="46"/>
     <w:rsid w:val="00CB343C"/>
     <w:rPr>
@@ -20080,9 +20082,9 @@
       </w:rPr>
     </w:tblStylePr>
   </w:style>
-  <w:style w:type="table" w:styleId="Rutenettabelllys1">
+  <w:style w:type="table" w:styleId="GridTable1Light">
     <w:name w:val="Grid Table 1 Light"/>
-    <w:basedOn w:val="Vanligtabell"/>
+    <w:basedOn w:val="TableNormal"/>
     <w:uiPriority w:val="46"/>
     <w:rsid w:val="00525540"/>
     <w:rPr>
@@ -20425,27 +20427,52 @@
 </file>
 
 <file path=customXml/item1.xml><?xml version="1.0" encoding="utf-8"?>
-<p:properties xmlns:p="http://schemas.microsoft.com/office/2006/metadata/properties" xmlns:xsi="http://www.w3.org/2001/XMLSchema-instance" xmlns:pc="http://schemas.microsoft.com/office/infopath/2007/PartnerControls">
-  <documentManagement>
-    <_dlc_DocId xmlns="9fc110aa-26f1-4431-b63f-c219761847cb">RW7HUFDH2A32-2093272807-276</_dlc_DocId>
-    <_dlc_DocIdUrl xmlns="9fc110aa-26f1-4431-b63f-c219761847cb">
-      <Url>https://prosjektweb.steria.no/prosjekter/NAF_difa_tilbud/_layouts/15/DocIdRedir.aspx?ID=RW7HUFDH2A32-2093272807-276</Url>
-      <Description>RW7HUFDH2A32-2093272807-276</Description>
-    </_dlc_DocIdUrl>
-  </documentManagement>
-</p:properties>
+<?mso-contentType ?>
+<spe:Receivers xmlns:spe="http://schemas.microsoft.com/sharepoint/events">
+  <Receiver>
+    <Name>Document ID Generator</Name>
+    <Synchronization>Synchronous</Synchronization>
+    <Type>10001</Type>
+    <SequenceNumber>1000</SequenceNumber>
+    <Assembly>Microsoft.Office.DocumentManagement, Version=14.0.0.0, Culture=neutral, PublicKeyToken=71e9bce111e9429c</Assembly>
+    <Class>Microsoft.Office.DocumentManagement.Internal.DocIdHandler</Class>
+    <Data/>
+    <Filter/>
+  </Receiver>
+  <Receiver>
+    <Name>Document ID Generator</Name>
+    <Synchronization>Synchronous</Synchronization>
+    <Type>10002</Type>
+    <SequenceNumber>1001</SequenceNumber>
+    <Assembly>Microsoft.Office.DocumentManagement, Version=14.0.0.0, Culture=neutral, PublicKeyToken=71e9bce111e9429c</Assembly>
+    <Class>Microsoft.Office.DocumentManagement.Internal.DocIdHandler</Class>
+    <Data/>
+    <Filter/>
+  </Receiver>
+  <Receiver>
+    <Name>Document ID Generator</Name>
+    <Synchronization>Synchronous</Synchronization>
+    <Type>10004</Type>
+    <SequenceNumber>1002</SequenceNumber>
+    <Assembly>Microsoft.Office.DocumentManagement, Version=14.0.0.0, Culture=neutral, PublicKeyToken=71e9bce111e9429c</Assembly>
+    <Class>Microsoft.Office.DocumentManagement.Internal.DocIdHandler</Class>
+    <Data/>
+    <Filter/>
+  </Receiver>
+  <Receiver>
+    <Name>Document ID Generator</Name>
+    <Synchronization>Synchronous</Synchronization>
+    <Type>10006</Type>
+    <SequenceNumber>1003</SequenceNumber>
+    <Assembly>Microsoft.Office.DocumentManagement, Version=14.0.0.0, Culture=neutral, PublicKeyToken=71e9bce111e9429c</Assembly>
+    <Class>Microsoft.Office.DocumentManagement.Internal.DocIdHandler</Class>
+    <Data/>
+    <Filter/>
+  </Receiver>
+</spe:Receivers>
 </file>
 
 <file path=customXml/item2.xml><?xml version="1.0" encoding="utf-8"?>
-<?mso-contentType ?>
-<FormTemplates xmlns="http://schemas.microsoft.com/sharepoint/v3/contenttype/forms">
-  <Display>DocumentLibraryForm</Display>
-  <Edit>DocumentLibraryForm</Edit>
-  <New>DocumentLibraryForm</New>
-</FormTemplates>
-</file>
-
-<file path=customXml/item3.xml><?xml version="1.0" encoding="utf-8"?>
 <ct:contentTypeSchema xmlns:ct="http://schemas.microsoft.com/office/2006/metadata/contentType" xmlns:ma="http://schemas.microsoft.com/office/2006/metadata/properties/metaAttributes" ct:_="" ma:_="" ma:contentTypeName="Dokument" ma:contentTypeID="0x0101007075AF7D2A9DB44FA33D640154C9F5E8" ma:contentTypeVersion="0" ma:contentTypeDescription="Opprett et nytt dokument." ma:contentTypeScope="" ma:versionID="e9f1d8b4a6f134acd46779c20c839d70">
   <xsd:schema xmlns:xsd="http://www.w3.org/2001/XMLSchema" xmlns:xs="http://www.w3.org/2001/XMLSchema" xmlns:p="http://schemas.microsoft.com/office/2006/metadata/properties" xmlns:ns2="9fc110aa-26f1-4431-b63f-c219761847cb" targetNamespace="http://schemas.microsoft.com/office/2006/metadata/properties" ma:root="true" ma:fieldsID="f3ff2c4f390c3f0d8e4058ec08eefe3b" ns2:_="">
     <xsd:import namespace="9fc110aa-26f1-4431-b63f-c219761847cb"/>
@@ -20590,50 +20617,25 @@
 </ct:contentTypeSchema>
 </file>
 
+<file path=customXml/item3.xml><?xml version="1.0" encoding="utf-8"?>
+<?mso-contentType ?>
+<FormTemplates xmlns="http://schemas.microsoft.com/sharepoint/v3/contenttype/forms">
+  <Display>DocumentLibraryForm</Display>
+  <Edit>DocumentLibraryForm</Edit>
+  <New>DocumentLibraryForm</New>
+</FormTemplates>
+</file>
+
 <file path=customXml/item4.xml><?xml version="1.0" encoding="utf-8"?>
-<?mso-contentType ?>
-<spe:Receivers xmlns:spe="http://schemas.microsoft.com/sharepoint/events">
-  <Receiver>
-    <Name>Document ID Generator</Name>
-    <Synchronization>Synchronous</Synchronization>
-    <Type>10001</Type>
-    <SequenceNumber>1000</SequenceNumber>
-    <Assembly>Microsoft.Office.DocumentManagement, Version=14.0.0.0, Culture=neutral, PublicKeyToken=71e9bce111e9429c</Assembly>
-    <Class>Microsoft.Office.DocumentManagement.Internal.DocIdHandler</Class>
-    <Data/>
-    <Filter/>
-  </Receiver>
-  <Receiver>
-    <Name>Document ID Generator</Name>
-    <Synchronization>Synchronous</Synchronization>
-    <Type>10002</Type>
-    <SequenceNumber>1001</SequenceNumber>
-    <Assembly>Microsoft.Office.DocumentManagement, Version=14.0.0.0, Culture=neutral, PublicKeyToken=71e9bce111e9429c</Assembly>
-    <Class>Microsoft.Office.DocumentManagement.Internal.DocIdHandler</Class>
-    <Data/>
-    <Filter/>
-  </Receiver>
-  <Receiver>
-    <Name>Document ID Generator</Name>
-    <Synchronization>Synchronous</Synchronization>
-    <Type>10004</Type>
-    <SequenceNumber>1002</SequenceNumber>
-    <Assembly>Microsoft.Office.DocumentManagement, Version=14.0.0.0, Culture=neutral, PublicKeyToken=71e9bce111e9429c</Assembly>
-    <Class>Microsoft.Office.DocumentManagement.Internal.DocIdHandler</Class>
-    <Data/>
-    <Filter/>
-  </Receiver>
-  <Receiver>
-    <Name>Document ID Generator</Name>
-    <Synchronization>Synchronous</Synchronization>
-    <Type>10006</Type>
-    <SequenceNumber>1003</SequenceNumber>
-    <Assembly>Microsoft.Office.DocumentManagement, Version=14.0.0.0, Culture=neutral, PublicKeyToken=71e9bce111e9429c</Assembly>
-    <Class>Microsoft.Office.DocumentManagement.Internal.DocIdHandler</Class>
-    <Data/>
-    <Filter/>
-  </Receiver>
-</spe:Receivers>
+<p:properties xmlns:p="http://schemas.microsoft.com/office/2006/metadata/properties" xmlns:xsi="http://www.w3.org/2001/XMLSchema-instance" xmlns:pc="http://schemas.microsoft.com/office/infopath/2007/PartnerControls">
+  <documentManagement>
+    <_dlc_DocId xmlns="9fc110aa-26f1-4431-b63f-c219761847cb">RW7HUFDH2A32-2093272807-276</_dlc_DocId>
+    <_dlc_DocIdUrl xmlns="9fc110aa-26f1-4431-b63f-c219761847cb">
+      <Url>https://prosjektweb.steria.no/prosjekter/NAF_difa_tilbud/_layouts/15/DocIdRedir.aspx?ID=RW7HUFDH2A32-2093272807-276</Url>
+      <Description>RW7HUFDH2A32-2093272807-276</Description>
+    </_dlc_DocIdUrl>
+  </documentManagement>
+</p:properties>
 </file>
 
 <file path=customXml/item5.xml><?xml version="1.0" encoding="utf-8"?>
@@ -20641,30 +20643,14 @@
 </file>
 
 <file path=customXml/itemProps1.xml><?xml version="1.0" encoding="utf-8"?>
-<ds:datastoreItem xmlns:ds="http://schemas.openxmlformats.org/officeDocument/2006/customXml" ds:itemID="{A7E23046-EFD0-4D6F-8810-5D8017DDBBBA}">
+<ds:datastoreItem xmlns:ds="http://schemas.openxmlformats.org/officeDocument/2006/customXml" ds:itemID="{2794E446-6C46-40A4-900F-17F514993653}">
   <ds:schemaRefs>
-    <ds:schemaRef ds:uri="http://purl.org/dc/terms/"/>
-    <ds:schemaRef ds:uri="http://schemas.microsoft.com/office/2006/documentManagement/types"/>
-    <ds:schemaRef ds:uri="http://www.w3.org/XML/1998/namespace"/>
-    <ds:schemaRef ds:uri="http://schemas.microsoft.com/office/infopath/2007/PartnerControls"/>
-    <ds:schemaRef ds:uri="http://purl.org/dc/elements/1.1/"/>
-    <ds:schemaRef ds:uri="http://purl.org/dc/dcmitype/"/>
-    <ds:schemaRef ds:uri="http://schemas.openxmlformats.org/package/2006/metadata/core-properties"/>
-    <ds:schemaRef ds:uri="9fc110aa-26f1-4431-b63f-c219761847cb"/>
-    <ds:schemaRef ds:uri="http://schemas.microsoft.com/office/2006/metadata/properties"/>
+    <ds:schemaRef ds:uri="http://schemas.microsoft.com/sharepoint/events"/>
   </ds:schemaRefs>
 </ds:datastoreItem>
 </file>
 
 <file path=customXml/itemProps2.xml><?xml version="1.0" encoding="utf-8"?>
-<ds:datastoreItem xmlns:ds="http://schemas.openxmlformats.org/officeDocument/2006/customXml" ds:itemID="{FDEE75D1-52C5-4923-B0A5-BF339ECD144F}">
-  <ds:schemaRefs>
-    <ds:schemaRef ds:uri="http://schemas.microsoft.com/sharepoint/v3/contenttype/forms"/>
-  </ds:schemaRefs>
-</ds:datastoreItem>
-</file>
-
-<file path=customXml/itemProps3.xml><?xml version="1.0" encoding="utf-8"?>
 <ds:datastoreItem xmlns:ds="http://schemas.openxmlformats.org/officeDocument/2006/customXml" ds:itemID="{D5D4D63E-F4A9-4BAE-8638-4130072754D6}">
   <ds:schemaRefs>
     <ds:schemaRef ds:uri="http://schemas.microsoft.com/office/2006/metadata/contentType"/>
@@ -20682,16 +20668,26 @@
 </ds:datastoreItem>
 </file>
 
+<file path=customXml/itemProps3.xml><?xml version="1.0" encoding="utf-8"?>
+<ds:datastoreItem xmlns:ds="http://schemas.openxmlformats.org/officeDocument/2006/customXml" ds:itemID="{FDEE75D1-52C5-4923-B0A5-BF339ECD144F}">
+  <ds:schemaRefs>
+    <ds:schemaRef ds:uri="http://schemas.microsoft.com/sharepoint/v3/contenttype/forms"/>
+  </ds:schemaRefs>
+</ds:datastoreItem>
+</file>
+
 <file path=customXml/itemProps4.xml><?xml version="1.0" encoding="utf-8"?>
-<ds:datastoreItem xmlns:ds="http://schemas.openxmlformats.org/officeDocument/2006/customXml" ds:itemID="{2794E446-6C46-40A4-900F-17F514993653}">
+<ds:datastoreItem xmlns:ds="http://schemas.openxmlformats.org/officeDocument/2006/customXml" ds:itemID="{A7E23046-EFD0-4D6F-8810-5D8017DDBBBA}">
   <ds:schemaRefs>
-    <ds:schemaRef ds:uri="http://schemas.microsoft.com/sharepoint/events"/>
+    <ds:schemaRef ds:uri="http://schemas.microsoft.com/office/2006/metadata/properties"/>
+    <ds:schemaRef ds:uri="http://schemas.microsoft.com/office/infopath/2007/PartnerControls"/>
+    <ds:schemaRef ds:uri="9fc110aa-26f1-4431-b63f-c219761847cb"/>
   </ds:schemaRefs>
 </ds:datastoreItem>
 </file>
 
 <file path=customXml/itemProps5.xml><?xml version="1.0" encoding="utf-8"?>
-<ds:datastoreItem xmlns:ds="http://schemas.openxmlformats.org/officeDocument/2006/customXml" ds:itemID="{D3C625B2-DB03-4FF4-B94A-E5962FD840BE}">
+<ds:datastoreItem xmlns:ds="http://schemas.openxmlformats.org/officeDocument/2006/customXml" ds:itemID="{E2968E69-FB0D-4BF8-8235-056DA47DE009}">
   <ds:schemaRefs>
     <ds:schemaRef ds:uri="http://schemas.openxmlformats.org/officeDocument/2006/bibliography"/>
   </ds:schemaRefs>

</xml_diff>